<commit_message>
Stats 1 & 2
</commit_message>
<xml_diff>
--- a/stats/Stats L1/Assignment1.docx
+++ b/stats/Stats L1/Assignment1.docx
@@ -108,7 +108,15 @@
                 <w:sz w:val="28"/>
                 <w:szCs w:val="28"/>
               </w:rPr>
-              <w:t>continuous</w:t>
+              <w:t>C</w:t>
+            </w:r>
+            <w:r>
+              <w:rPr>
+                <w:rFonts w:ascii="Times New Roman" w:hAnsi="Times New Roman" w:cs="Times New Roman"/>
+                <w:sz w:val="28"/>
+                <w:szCs w:val="28"/>
+              </w:rPr>
+              <w:t>ontinuous</w:t>
             </w:r>
           </w:p>
         </w:tc>
@@ -208,15 +216,7 @@
                 <w:sz w:val="28"/>
                 <w:szCs w:val="28"/>
               </w:rPr>
-              <w:t>C</w:t>
-            </w:r>
-            <w:r>
-              <w:rPr>
-                <w:rFonts w:ascii="Times New Roman" w:hAnsi="Times New Roman" w:cs="Times New Roman"/>
-                <w:sz w:val="28"/>
-                <w:szCs w:val="28"/>
-              </w:rPr>
-              <w:t>ontinuous</w:t>
+              <w:t>Continuous</w:t>
             </w:r>
           </w:p>
         </w:tc>
@@ -266,7 +266,7 @@
                 <w:sz w:val="28"/>
                 <w:szCs w:val="28"/>
               </w:rPr>
-              <w:t>Discrete</w:t>
+              <w:t>Continuous</w:t>
             </w:r>
           </w:p>
         </w:tc>
@@ -316,15 +316,7 @@
                 <w:sz w:val="28"/>
                 <w:szCs w:val="28"/>
               </w:rPr>
-              <w:t>C</w:t>
-            </w:r>
-            <w:r>
-              <w:rPr>
-                <w:rFonts w:ascii="Times New Roman" w:hAnsi="Times New Roman" w:cs="Times New Roman"/>
-                <w:sz w:val="28"/>
-                <w:szCs w:val="28"/>
-              </w:rPr>
-              <w:t>ontinuous</w:t>
+              <w:t>Continuous</w:t>
             </w:r>
           </w:p>
         </w:tc>
@@ -374,15 +366,7 @@
                 <w:sz w:val="28"/>
                 <w:szCs w:val="28"/>
               </w:rPr>
-              <w:t>C</w:t>
-            </w:r>
-            <w:r>
-              <w:rPr>
-                <w:rFonts w:ascii="Times New Roman" w:hAnsi="Times New Roman" w:cs="Times New Roman"/>
-                <w:sz w:val="28"/>
-                <w:szCs w:val="28"/>
-              </w:rPr>
-              <w:t>ontinuous</w:t>
+              <w:t>Continuous</w:t>
             </w:r>
           </w:p>
         </w:tc>
@@ -747,6 +731,7 @@
           <w:szCs w:val="28"/>
         </w:rPr>
       </w:pPr>
+      <w:proofErr w:type="gramStart"/>
       <w:r>
         <w:rPr>
           <w:rFonts w:ascii="Times New Roman" w:hAnsi="Times New Roman" w:cs="Times New Roman"/>
@@ -755,6 +740,7 @@
         </w:rPr>
         <w:t>Nominal, Ordinal, Interval, Ratio.</w:t>
       </w:r>
+      <w:proofErr w:type="gramEnd"/>
     </w:p>
     <w:tbl>
       <w:tblPr>
@@ -1297,7 +1283,7 @@
                 <w:sz w:val="28"/>
                 <w:szCs w:val="28"/>
               </w:rPr>
-              <w:t>Nominal</w:t>
+              <w:t>Ordinal</w:t>
             </w:r>
           </w:p>
         </w:tc>
@@ -1467,6 +1453,14 @@
                 <w:szCs w:val="28"/>
               </w:rPr>
             </w:pPr>
+            <w:r>
+              <w:rPr>
+                <w:rFonts w:ascii="Times New Roman" w:hAnsi="Times New Roman" w:cs="Times New Roman"/>
+                <w:sz w:val="28"/>
+                <w:szCs w:val="28"/>
+              </w:rPr>
+              <w:t>Ratio</w:t>
+            </w:r>
           </w:p>
         </w:tc>
       </w:tr>
@@ -1682,6 +1676,14 @@
                 <w:szCs w:val="28"/>
               </w:rPr>
             </w:pPr>
+            <w:r>
+              <w:rPr>
+                <w:rFonts w:ascii="Times New Roman" w:hAnsi="Times New Roman" w:cs="Times New Roman"/>
+                <w:sz w:val="28"/>
+                <w:szCs w:val="28"/>
+              </w:rPr>
+              <w:t>Ordinal</w:t>
+            </w:r>
           </w:p>
         </w:tc>
       </w:tr>
@@ -1743,6 +1745,39 @@
           <w:szCs w:val="28"/>
         </w:rPr>
         <w:t xml:space="preserve"> are obtained?</w:t>
+      </w:r>
+    </w:p>
+    <w:p>
+      <w:pPr>
+        <w:rPr>
+          <w:rFonts w:ascii="Times New Roman" w:hAnsi="Times New Roman" w:cs="Times New Roman"/>
+          <w:b/>
+          <w:sz w:val="28"/>
+          <w:szCs w:val="28"/>
+          <w:u w:val="single"/>
+        </w:rPr>
+      </w:pPr>
+      <w:proofErr w:type="spellStart"/>
+      <w:r>
+        <w:rPr>
+          <w:rFonts w:ascii="Times New Roman" w:hAnsi="Times New Roman" w:cs="Times New Roman"/>
+          <w:b/>
+          <w:sz w:val="28"/>
+          <w:szCs w:val="28"/>
+          <w:u w:val="single"/>
+        </w:rPr>
+        <w:t>Ans</w:t>
+      </w:r>
+      <w:proofErr w:type="spellEnd"/>
+      <w:r>
+        <w:rPr>
+          <w:rFonts w:ascii="Times New Roman" w:hAnsi="Times New Roman" w:cs="Times New Roman"/>
+          <w:b/>
+          <w:sz w:val="28"/>
+          <w:szCs w:val="28"/>
+          <w:u w:val="single"/>
+        </w:rPr>
+        <w:t>:</w:t>
       </w:r>
     </w:p>
     <w:p>
@@ -1839,7 +1874,15 @@
           <w:sz w:val="28"/>
           <w:szCs w:val="28"/>
         </w:rPr>
-        <w:t xml:space="preserve"> -&gt; 0</w:t>
+        <w:t xml:space="preserve"> - </w:t>
+      </w:r>
+      <w:r>
+        <w:rPr>
+          <w:rFonts w:ascii="Times New Roman" w:hAnsi="Times New Roman" w:cs="Times New Roman"/>
+          <w:sz w:val="28"/>
+          <w:szCs w:val="28"/>
+        </w:rPr>
+        <w:t>0</w:t>
       </w:r>
     </w:p>
     <w:p>
@@ -1877,7 +1920,23 @@
           <w:sz w:val="28"/>
           <w:szCs w:val="28"/>
         </w:rPr>
-        <w:t xml:space="preserve"> -&gt; 1/6</w:t>
+        <w:t xml:space="preserve"> - </w:t>
+      </w:r>
+      <w:r>
+        <w:rPr>
+          <w:rFonts w:ascii="Times New Roman" w:hAnsi="Times New Roman" w:cs="Times New Roman"/>
+          <w:sz w:val="28"/>
+          <w:szCs w:val="28"/>
+        </w:rPr>
+        <w:t xml:space="preserve"> 1/6</w:t>
+      </w:r>
+      <w:r>
+        <w:rPr>
+          <w:rFonts w:ascii="Times New Roman" w:hAnsi="Times New Roman" w:cs="Times New Roman"/>
+          <w:sz w:val="28"/>
+          <w:szCs w:val="28"/>
+        </w:rPr>
+        <w:t>,,,5/36</w:t>
       </w:r>
     </w:p>
     <w:p>
@@ -1923,32 +1982,27 @@
           <w:sz w:val="28"/>
           <w:szCs w:val="28"/>
         </w:rPr>
-        <w:t xml:space="preserve"> -&gt; 1/6</w:t>
-      </w:r>
-    </w:p>
-    <w:p>
-      <w:pPr>
-        <w:pStyle w:val="ListParagraph"/>
+        <w:t xml:space="preserve"> - </w:t>
+      </w:r>
+      <w:r>
         <w:rPr>
           <w:rFonts w:ascii="Times New Roman" w:hAnsi="Times New Roman" w:cs="Times New Roman"/>
           <w:sz w:val="28"/>
           <w:szCs w:val="28"/>
         </w:rPr>
-      </w:pPr>
-    </w:p>
-    <w:p>
-      <w:pPr>
-        <w:pStyle w:val="ListParagraph"/>
+        <w:t>1/6</w:t>
+      </w:r>
+      <w:r>
         <w:rPr>
           <w:rFonts w:ascii="Times New Roman" w:hAnsi="Times New Roman" w:cs="Times New Roman"/>
           <w:sz w:val="28"/>
           <w:szCs w:val="28"/>
         </w:rPr>
-      </w:pPr>
-    </w:p>
-    <w:p>
-      <w:pPr>
-        <w:pStyle w:val="ListParagraph"/>
+        <w:t>,,,6/36</w:t>
+      </w:r>
+    </w:p>
+    <w:p>
+      <w:pPr>
         <w:rPr>
           <w:rFonts w:ascii="Times New Roman" w:hAnsi="Times New Roman" w:cs="Times New Roman"/>
           <w:sz w:val="28"/>
@@ -1993,13 +2047,46 @@
       <w:pPr>
         <w:rPr>
           <w:rFonts w:ascii="Times New Roman" w:hAnsi="Times New Roman" w:cs="Times New Roman"/>
-          <w:sz w:val="28"/>
-          <w:szCs w:val="28"/>
-        </w:rPr>
-      </w:pPr>
+          <w:b/>
+          <w:sz w:val="28"/>
+          <w:szCs w:val="28"/>
+          <w:u w:val="single"/>
+        </w:rPr>
+      </w:pPr>
+      <w:proofErr w:type="spellStart"/>
       <w:r>
         <w:rPr>
           <w:rFonts w:ascii="Times New Roman" w:hAnsi="Times New Roman" w:cs="Times New Roman"/>
+          <w:b/>
+          <w:sz w:val="28"/>
+          <w:szCs w:val="28"/>
+          <w:u w:val="single"/>
+        </w:rPr>
+        <w:t>Ans</w:t>
+      </w:r>
+      <w:proofErr w:type="spellEnd"/>
+      <w:r>
+        <w:rPr>
+          <w:rFonts w:ascii="Times New Roman" w:hAnsi="Times New Roman" w:cs="Times New Roman"/>
+          <w:b/>
+          <w:sz w:val="28"/>
+          <w:szCs w:val="28"/>
+          <w:u w:val="single"/>
+        </w:rPr>
+        <w:t>:</w:t>
+      </w:r>
+    </w:p>
+    <w:p>
+      <w:pPr>
+        <w:rPr>
+          <w:rFonts w:ascii="Times New Roman" w:hAnsi="Times New Roman" w:cs="Times New Roman"/>
+          <w:sz w:val="28"/>
+          <w:szCs w:val="28"/>
+        </w:rPr>
+      </w:pPr>
+      <w:r>
+        <w:rPr>
+          <w:rFonts w:ascii="Times New Roman" w:hAnsi="Times New Roman" w:cs="Times New Roman"/>
           <w:sz w:val="28"/>
           <w:szCs w:val="28"/>
         </w:rPr>
@@ -2014,31 +2101,29 @@
           <w:szCs w:val="28"/>
         </w:rPr>
       </w:pPr>
-    </w:p>
-    <w:p>
-      <w:pPr>
+      <w:r>
         <w:rPr>
           <w:rFonts w:ascii="Times New Roman" w:hAnsi="Times New Roman" w:cs="Times New Roman"/>
           <w:sz w:val="28"/>
           <w:szCs w:val="28"/>
         </w:rPr>
-      </w:pPr>
-    </w:p>
-    <w:p>
-      <w:pPr>
+        <w:t>Q6) Calculate</w:t>
+      </w:r>
+      <w:r>
         <w:rPr>
           <w:rFonts w:ascii="Times New Roman" w:hAnsi="Times New Roman" w:cs="Times New Roman"/>
           <w:sz w:val="28"/>
           <w:szCs w:val="28"/>
         </w:rPr>
-      </w:pPr>
+        <w:t xml:space="preserve"> the Expected number of candies </w:t>
+      </w:r>
       <w:r>
         <w:rPr>
           <w:rFonts w:ascii="Times New Roman" w:hAnsi="Times New Roman" w:cs="Times New Roman"/>
           <w:sz w:val="28"/>
           <w:szCs w:val="28"/>
         </w:rPr>
-        <w:t>Q6) Calculate</w:t>
+        <w:t xml:space="preserve">for </w:t>
       </w:r>
       <w:r>
         <w:rPr>
@@ -2046,7 +2131,7 @@
           <w:sz w:val="28"/>
           <w:szCs w:val="28"/>
         </w:rPr>
-        <w:t xml:space="preserve"> the Expected number of candies </w:t>
+        <w:t xml:space="preserve">a randomly selected </w:t>
       </w:r>
       <w:r>
         <w:rPr>
@@ -2054,40 +2139,41 @@
           <w:sz w:val="28"/>
           <w:szCs w:val="28"/>
         </w:rPr>
-        <w:t xml:space="preserve">for </w:t>
-      </w:r>
-      <w:r>
+        <w:t xml:space="preserve">child </w:t>
+      </w:r>
+    </w:p>
+    <w:p>
+      <w:pPr>
         <w:rPr>
           <w:rFonts w:ascii="Times New Roman" w:hAnsi="Times New Roman" w:cs="Times New Roman"/>
           <w:sz w:val="28"/>
           <w:szCs w:val="28"/>
         </w:rPr>
-        <w:t xml:space="preserve">a randomly selected </w:t>
-      </w:r>
+      </w:pPr>
       <w:r>
         <w:rPr>
           <w:rFonts w:ascii="Times New Roman" w:hAnsi="Times New Roman" w:cs="Times New Roman"/>
           <w:sz w:val="28"/>
           <w:szCs w:val="28"/>
         </w:rPr>
-        <w:t xml:space="preserve">child </w:t>
-      </w:r>
-    </w:p>
-    <w:p>
-      <w:pPr>
+        <w:t xml:space="preserve">Below are the probabilities </w:t>
+      </w:r>
+      <w:r>
         <w:rPr>
           <w:rFonts w:ascii="Times New Roman" w:hAnsi="Times New Roman" w:cs="Times New Roman"/>
           <w:sz w:val="28"/>
           <w:szCs w:val="28"/>
         </w:rPr>
-      </w:pPr>
+        <w:t xml:space="preserve">of count of candies for </w:t>
+      </w:r>
+      <w:proofErr w:type="gramStart"/>
       <w:r>
         <w:rPr>
           <w:rFonts w:ascii="Times New Roman" w:hAnsi="Times New Roman" w:cs="Times New Roman"/>
           <w:sz w:val="28"/>
           <w:szCs w:val="28"/>
         </w:rPr>
-        <w:t xml:space="preserve">Below are the probabilities </w:t>
+        <w:t>children</w:t>
       </w:r>
       <w:r>
         <w:rPr>
@@ -2095,15 +2181,16 @@
           <w:sz w:val="28"/>
           <w:szCs w:val="28"/>
         </w:rPr>
-        <w:t>of count of candies for children</w:t>
-      </w:r>
+        <w:t>(</w:t>
+      </w:r>
+      <w:proofErr w:type="gramEnd"/>
       <w:r>
         <w:rPr>
           <w:rFonts w:ascii="Times New Roman" w:hAnsi="Times New Roman" w:cs="Times New Roman"/>
           <w:sz w:val="28"/>
           <w:szCs w:val="28"/>
         </w:rPr>
-        <w:t>(ignoring the nature of the child</w:t>
+        <w:t>ignoring the nature of the child</w:t>
       </w:r>
       <w:r>
         <w:rPr>
@@ -2424,7 +2511,6 @@
                 <w:sz w:val="28"/>
                 <w:szCs w:val="28"/>
               </w:rPr>
-              <w:lastRenderedPageBreak/>
               <w:t>D</w:t>
             </w:r>
           </w:p>
@@ -2561,6 +2647,7 @@
                 <w:sz w:val="28"/>
                 <w:szCs w:val="28"/>
               </w:rPr>
+              <w:lastRenderedPageBreak/>
               <w:t>F</w:t>
             </w:r>
           </w:p>
@@ -2676,24 +2763,6 @@
         </w:rPr>
         <w:t>0</w:t>
       </w:r>
-    </w:p>
-    <w:p>
-      <w:pPr>
-        <w:rPr>
-          <w:rFonts w:ascii="Times New Roman" w:hAnsi="Times New Roman" w:cs="Times New Roman"/>
-          <w:sz w:val="28"/>
-          <w:szCs w:val="28"/>
-        </w:rPr>
-      </w:pPr>
-    </w:p>
-    <w:p>
-      <w:pPr>
-        <w:rPr>
-          <w:rFonts w:ascii="Times New Roman" w:hAnsi="Times New Roman" w:cs="Times New Roman"/>
-          <w:sz w:val="28"/>
-          <w:szCs w:val="28"/>
-        </w:rPr>
-      </w:pPr>
     </w:p>
     <w:p>
       <w:pPr>
@@ -2746,12 +2815,21 @@
         </w:rPr>
         <w:t xml:space="preserve">For </w:t>
       </w:r>
-      <w:r>
-        <w:rPr>
-          <w:sz w:val="28"/>
-          <w:szCs w:val="28"/>
-        </w:rPr>
-        <w:t>Points,Score,Weigh&gt;</w:t>
+      <w:proofErr w:type="spellStart"/>
+      <w:r>
+        <w:rPr>
+          <w:sz w:val="28"/>
+          <w:szCs w:val="28"/>
+        </w:rPr>
+        <w:t>Points,Score,Weigh</w:t>
+      </w:r>
+      <w:proofErr w:type="spellEnd"/>
+      <w:r>
+        <w:rPr>
+          <w:sz w:val="28"/>
+          <w:szCs w:val="28"/>
+        </w:rPr>
+        <w:t>&gt;</w:t>
       </w:r>
     </w:p>
     <w:p>
@@ -2797,6 +2875,56 @@
           <w:szCs w:val="28"/>
         </w:rPr>
         <w:t xml:space="preserve">Use Q7.csv file </w:t>
+      </w:r>
+    </w:p>
+    <w:p>
+      <w:pPr>
+        <w:rPr>
+          <w:b/>
+          <w:bCs/>
+          <w:sz w:val="28"/>
+          <w:szCs w:val="28"/>
+        </w:rPr>
+      </w:pPr>
+      <w:proofErr w:type="spellStart"/>
+      <w:r>
+        <w:rPr>
+          <w:b/>
+          <w:bCs/>
+          <w:sz w:val="28"/>
+          <w:szCs w:val="28"/>
+        </w:rPr>
+        <w:t>Ans</w:t>
+      </w:r>
+      <w:proofErr w:type="spellEnd"/>
+      <w:r>
+        <w:rPr>
+          <w:b/>
+          <w:bCs/>
+          <w:sz w:val="28"/>
+          <w:szCs w:val="28"/>
+        </w:rPr>
+        <w:t xml:space="preserve">: in </w:t>
+      </w:r>
+      <w:proofErr w:type="spellStart"/>
+      <w:r>
+        <w:rPr>
+          <w:b/>
+          <w:bCs/>
+          <w:sz w:val="28"/>
+          <w:szCs w:val="28"/>
+        </w:rPr>
+        <w:t>Jupyter</w:t>
+      </w:r>
+      <w:proofErr w:type="spellEnd"/>
+      <w:r>
+        <w:rPr>
+          <w:b/>
+          <w:bCs/>
+          <w:sz w:val="28"/>
+          <w:szCs w:val="28"/>
+        </w:rPr>
+        <w:t xml:space="preserve"> note book </w:t>
       </w:r>
     </w:p>
     <w:p>
@@ -2897,24 +3025,61 @@
         <w:ind w:left="720"/>
         <w:rPr>
           <w:rFonts w:cstheme="minorHAnsi"/>
+          <w:b/>
           <w:color w:val="000000" w:themeColor="text1"/>
           <w:sz w:val="28"/>
           <w:szCs w:val="28"/>
           <w:shd w:val="clear" w:color="auto" w:fill="FFFFFF"/>
         </w:rPr>
       </w:pPr>
-    </w:p>
-    <w:p>
-      <w:pPr>
-        <w:rPr>
+      <w:proofErr w:type="spellStart"/>
+      <w:r>
+        <w:rPr>
+          <w:rFonts w:cstheme="minorHAnsi"/>
           <w:b/>
-          <w:sz w:val="28"/>
-          <w:szCs w:val="28"/>
-        </w:rPr>
-      </w:pPr>
-      <w:r>
-        <w:rPr>
+          <w:color w:val="000000" w:themeColor="text1"/>
+          <w:sz w:val="28"/>
+          <w:szCs w:val="28"/>
+          <w:shd w:val="clear" w:color="auto" w:fill="FFFFFF"/>
+        </w:rPr>
+        <w:t>Ans</w:t>
+      </w:r>
+      <w:proofErr w:type="spellEnd"/>
+      <w:r>
+        <w:rPr>
+          <w:rFonts w:cstheme="minorHAnsi"/>
           <w:b/>
+          <w:color w:val="000000" w:themeColor="text1"/>
+          <w:sz w:val="28"/>
+          <w:szCs w:val="28"/>
+          <w:shd w:val="clear" w:color="auto" w:fill="FFFFFF"/>
+        </w:rPr>
+        <w:t>: 145.33 (in pounds)</w:t>
+      </w:r>
+    </w:p>
+    <w:p>
+      <w:pPr>
+        <w:ind w:left="720"/>
+        <w:rPr>
+          <w:rFonts w:cstheme="minorHAnsi"/>
+          <w:color w:val="000000" w:themeColor="text1"/>
+          <w:sz w:val="28"/>
+          <w:szCs w:val="28"/>
+          <w:shd w:val="clear" w:color="auto" w:fill="FFFFFF"/>
+        </w:rPr>
+      </w:pPr>
+    </w:p>
+    <w:p>
+      <w:pPr>
+        <w:rPr>
+          <w:b/>
+          <w:sz w:val="28"/>
+          <w:szCs w:val="28"/>
+        </w:rPr>
+      </w:pPr>
+      <w:r>
+        <w:rPr>
+          <w:b/>
           <w:sz w:val="28"/>
           <w:szCs w:val="28"/>
         </w:rPr>
@@ -2926,23 +3091,41 @@
           <w:sz w:val="28"/>
           <w:szCs w:val="28"/>
         </w:rPr>
-        <w:t>) Calculate Skewness, Kurtosis &amp; draw inferences on the following data</w:t>
-      </w:r>
-    </w:p>
-    <w:p>
-      <w:pPr>
+        <w:t xml:space="preserve">) Calculate </w:t>
+      </w:r>
+      <w:proofErr w:type="spellStart"/>
+      <w:r>
         <w:rPr>
           <w:b/>
           <w:sz w:val="28"/>
           <w:szCs w:val="28"/>
         </w:rPr>
-      </w:pPr>
+        <w:t>Skewness</w:t>
+      </w:r>
+      <w:proofErr w:type="spellEnd"/>
       <w:r>
         <w:rPr>
           <w:b/>
           <w:sz w:val="28"/>
           <w:szCs w:val="28"/>
         </w:rPr>
+        <w:t>, Kurtosis &amp; draw inferences on the following data</w:t>
+      </w:r>
+    </w:p>
+    <w:p>
+      <w:pPr>
+        <w:rPr>
+          <w:b/>
+          <w:sz w:val="28"/>
+          <w:szCs w:val="28"/>
+        </w:rPr>
+      </w:pPr>
+      <w:r>
+        <w:rPr>
+          <w:b/>
+          <w:sz w:val="28"/>
+          <w:szCs w:val="28"/>
+        </w:rPr>
         <w:t xml:space="preserve">Cars speed and distance </w:t>
       </w:r>
     </w:p>
@@ -2986,24 +3169,92 @@
           <w:sz w:val="28"/>
           <w:szCs w:val="28"/>
         </w:rPr>
-        <w:t>SP and Weight(WT)</w:t>
-      </w:r>
-    </w:p>
-    <w:p>
-      <w:pPr>
+        <w:t xml:space="preserve">SP and </w:t>
+      </w:r>
+      <w:proofErr w:type="gramStart"/>
+      <w:r>
         <w:rPr>
           <w:b/>
           <w:sz w:val="28"/>
           <w:szCs w:val="28"/>
         </w:rPr>
-      </w:pPr>
+        <w:t>Weight(</w:t>
+      </w:r>
+      <w:proofErr w:type="gramEnd"/>
       <w:r>
         <w:rPr>
           <w:b/>
           <w:sz w:val="28"/>
           <w:szCs w:val="28"/>
         </w:rPr>
+        <w:t>WT)</w:t>
+      </w:r>
+    </w:p>
+    <w:p>
+      <w:pPr>
+        <w:rPr>
+          <w:b/>
+          <w:sz w:val="28"/>
+          <w:szCs w:val="28"/>
+        </w:rPr>
+      </w:pPr>
+      <w:r>
+        <w:rPr>
+          <w:b/>
+          <w:sz w:val="28"/>
+          <w:szCs w:val="28"/>
+        </w:rPr>
         <w:t>Use Q9_b.csv</w:t>
+      </w:r>
+    </w:p>
+    <w:p>
+      <w:pPr>
+        <w:rPr>
+          <w:b/>
+          <w:bCs/>
+          <w:sz w:val="28"/>
+          <w:szCs w:val="28"/>
+        </w:rPr>
+      </w:pPr>
+      <w:proofErr w:type="spellStart"/>
+      <w:r>
+        <w:rPr>
+          <w:b/>
+          <w:bCs/>
+          <w:sz w:val="28"/>
+          <w:szCs w:val="28"/>
+        </w:rPr>
+        <w:t>Ans</w:t>
+      </w:r>
+      <w:proofErr w:type="spellEnd"/>
+      <w:r>
+        <w:rPr>
+          <w:b/>
+          <w:bCs/>
+          <w:sz w:val="28"/>
+          <w:szCs w:val="28"/>
+        </w:rPr>
+        <w:t xml:space="preserve">: in </w:t>
+      </w:r>
+      <w:proofErr w:type="spellStart"/>
+      <w:r>
+        <w:rPr>
+          <w:b/>
+          <w:bCs/>
+          <w:sz w:val="28"/>
+          <w:szCs w:val="28"/>
+        </w:rPr>
+        <w:t>Jupyter</w:t>
+      </w:r>
+      <w:proofErr w:type="spellEnd"/>
+      <w:r>
+        <w:rPr>
+          <w:b/>
+          <w:bCs/>
+          <w:sz w:val="28"/>
+          <w:szCs w:val="28"/>
+        </w:rPr>
+        <w:t xml:space="preserve"> note book </w:t>
       </w:r>
     </w:p>
     <w:p>
@@ -3038,7 +3289,25 @@
           <w:sz w:val="28"/>
           <w:szCs w:val="28"/>
         </w:rPr>
-        <w:t>) Draw inferences about the following boxplot &amp; histogr</w:t>
+        <w:t xml:space="preserve">) Draw inferences about the following </w:t>
+      </w:r>
+      <w:proofErr w:type="spellStart"/>
+      <w:r>
+        <w:rPr>
+          <w:b/>
+          <w:sz w:val="28"/>
+          <w:szCs w:val="28"/>
+        </w:rPr>
+        <w:t>boxplot</w:t>
+      </w:r>
+      <w:proofErr w:type="spellEnd"/>
+      <w:r>
+        <w:rPr>
+          <w:b/>
+          <w:sz w:val="28"/>
+          <w:szCs w:val="28"/>
+        </w:rPr>
+        <w:t xml:space="preserve"> &amp; histogr</w:t>
       </w:r>
       <w:r>
         <w:rPr>
@@ -3109,6 +3378,196 @@
           <w:szCs w:val="28"/>
         </w:rPr>
       </w:pPr>
+      <w:proofErr w:type="spellStart"/>
+      <w:r>
+        <w:rPr>
+          <w:sz w:val="28"/>
+          <w:szCs w:val="28"/>
+        </w:rPr>
+        <w:t>Ans</w:t>
+      </w:r>
+      <w:proofErr w:type="spellEnd"/>
+      <w:r>
+        <w:rPr>
+          <w:sz w:val="28"/>
+          <w:szCs w:val="28"/>
+        </w:rPr>
+        <w:t xml:space="preserve">: </w:t>
+      </w:r>
+      <w:r>
+        <w:rPr>
+          <w:b/>
+          <w:sz w:val="28"/>
+          <w:szCs w:val="28"/>
+        </w:rPr>
+        <w:t>Histogram:-</w:t>
+      </w:r>
+      <w:r>
+        <w:rPr>
+          <w:sz w:val="28"/>
+          <w:szCs w:val="28"/>
+        </w:rPr>
+        <w:t xml:space="preserve"> </w:t>
+      </w:r>
+    </w:p>
+    <w:p>
+      <w:pPr>
+        <w:rPr>
+          <w:sz w:val="28"/>
+          <w:szCs w:val="28"/>
+        </w:rPr>
+      </w:pPr>
+      <w:r>
+        <w:rPr>
+          <w:sz w:val="28"/>
+          <w:szCs w:val="28"/>
+        </w:rPr>
+        <w:t>Chick weight data is right skewed or positively skewed</w:t>
+      </w:r>
+      <w:proofErr w:type="gramStart"/>
+      <w:r>
+        <w:rPr>
+          <w:sz w:val="28"/>
+          <w:szCs w:val="28"/>
+        </w:rPr>
+        <w:t>.----</w:t>
+      </w:r>
+      <w:proofErr w:type="gramEnd"/>
+      <w:r>
+        <w:rPr>
+          <w:sz w:val="28"/>
+          <w:szCs w:val="28"/>
+        </w:rPr>
+        <w:t xml:space="preserve"> Yes</w:t>
+      </w:r>
+    </w:p>
+    <w:p>
+      <w:pPr>
+        <w:rPr>
+          <w:sz w:val="28"/>
+          <w:szCs w:val="28"/>
+        </w:rPr>
+      </w:pPr>
+      <w:r>
+        <w:rPr>
+          <w:sz w:val="28"/>
+          <w:szCs w:val="28"/>
+        </w:rPr>
+        <w:t xml:space="preserve">More than 50% Chick Weight is </w:t>
+      </w:r>
+      <w:proofErr w:type="gramStart"/>
+      <w:r>
+        <w:rPr>
+          <w:sz w:val="28"/>
+          <w:szCs w:val="28"/>
+        </w:rPr>
+        <w:t>between 50 to 150</w:t>
+      </w:r>
+      <w:proofErr w:type="gramEnd"/>
+      <w:r>
+        <w:rPr>
+          <w:sz w:val="28"/>
+          <w:szCs w:val="28"/>
+        </w:rPr>
+        <w:t>. ---- Yes</w:t>
+      </w:r>
+    </w:p>
+    <w:p>
+      <w:pPr>
+        <w:rPr>
+          <w:sz w:val="28"/>
+          <w:szCs w:val="28"/>
+        </w:rPr>
+      </w:pPr>
+      <w:r>
+        <w:rPr>
+          <w:sz w:val="28"/>
+          <w:szCs w:val="28"/>
+        </w:rPr>
+        <w:lastRenderedPageBreak/>
+        <w:t xml:space="preserve"> Most of the chick weight is </w:t>
+      </w:r>
+      <w:proofErr w:type="gramStart"/>
+      <w:r>
+        <w:rPr>
+          <w:sz w:val="28"/>
+          <w:szCs w:val="28"/>
+        </w:rPr>
+        <w:t>between 50 to 100</w:t>
+      </w:r>
+      <w:proofErr w:type="gramEnd"/>
+      <w:r>
+        <w:rPr>
+          <w:sz w:val="28"/>
+          <w:szCs w:val="28"/>
+        </w:rPr>
+        <w:t>. --- Ye</w:t>
+      </w:r>
+      <w:r>
+        <w:rPr>
+          <w:sz w:val="28"/>
+          <w:szCs w:val="28"/>
+        </w:rPr>
+        <w:t>s</w:t>
+      </w:r>
+    </w:p>
+    <w:p>
+      <w:pPr>
+        <w:rPr>
+          <w:sz w:val="28"/>
+          <w:szCs w:val="28"/>
+        </w:rPr>
+      </w:pPr>
+      <w:r>
+        <w:rPr>
+          <w:sz w:val="28"/>
+          <w:szCs w:val="28"/>
+        </w:rPr>
+        <w:t>The dat</w:t>
+      </w:r>
+      <w:r>
+        <w:rPr>
+          <w:sz w:val="28"/>
+          <w:szCs w:val="28"/>
+        </w:rPr>
+        <w:t>a is right skewed.</w:t>
+      </w:r>
+    </w:p>
+    <w:p>
+      <w:pPr>
+        <w:rPr>
+          <w:sz w:val="28"/>
+          <w:szCs w:val="28"/>
+        </w:rPr>
+      </w:pPr>
+      <w:r>
+        <w:rPr>
+          <w:sz w:val="28"/>
+          <w:szCs w:val="28"/>
+        </w:rPr>
+        <w:t>There are</w:t>
+      </w:r>
+      <w:r>
+        <w:rPr>
+          <w:sz w:val="28"/>
+          <w:szCs w:val="28"/>
+        </w:rPr>
+        <w:t xml:space="preserve"> </w:t>
+      </w:r>
+      <w:r>
+        <w:rPr>
+          <w:sz w:val="28"/>
+          <w:szCs w:val="28"/>
+        </w:rPr>
+        <w:t>outliers at upper side</w:t>
+      </w:r>
+      <w:r>
+        <w:rPr>
+          <w:sz w:val="28"/>
+          <w:szCs w:val="28"/>
+        </w:rPr>
+        <w:t>.</w:t>
+      </w:r>
     </w:p>
     <w:p>
       <w:pPr>
@@ -3128,6 +3587,7 @@
         </w:rPr>
         <w:t>Q11</w:t>
       </w:r>
+      <w:proofErr w:type="gramStart"/>
       <w:r>
         <w:rPr>
           <w:b/>
@@ -3154,8 +3614,9 @@
           <w:szCs w:val="28"/>
           <w:shd w:val="clear" w:color="auto" w:fill="FFFFFF"/>
         </w:rPr>
-        <w:t>uppose we want to estimate the aver</w:t>
-      </w:r>
+        <w:t>uppose</w:t>
+      </w:r>
+      <w:proofErr w:type="gramEnd"/>
       <w:r>
         <w:rPr>
           <w:rFonts w:ascii="Segoe UI" w:hAnsi="Segoe UI" w:cs="Segoe UI"/>
@@ -3164,6 +3625,16 @@
           <w:szCs w:val="28"/>
           <w:shd w:val="clear" w:color="auto" w:fill="FFFFFF"/>
         </w:rPr>
+        <w:t xml:space="preserve"> we want to estimate the aver</w:t>
+      </w:r>
+      <w:r>
+        <w:rPr>
+          <w:rFonts w:ascii="Segoe UI" w:hAnsi="Segoe UI" w:cs="Segoe UI"/>
+          <w:color w:val="000000"/>
+          <w:sz w:val="28"/>
+          <w:szCs w:val="28"/>
+          <w:shd w:val="clear" w:color="auto" w:fill="FFFFFF"/>
+        </w:rPr>
         <w:t xml:space="preserve">age weight of an adult male in    </w:t>
       </w:r>
       <w:r>
@@ -3174,7 +3645,7 @@
           <w:szCs w:val="28"/>
           <w:shd w:val="clear" w:color="auto" w:fill="FFFFFF"/>
         </w:rPr>
-        <w:t xml:space="preserve">Mexico. We draw a random sample of 2,000 men from a population of </w:t>
+        <w:t>Mexico. We draw a random sample of 2,000 men from a population of 3</w:t>
       </w:r>
       <w:r>
         <w:rPr>
@@ -3184,8 +3655,7 @@
           <w:szCs w:val="28"/>
           <w:shd w:val="clear" w:color="auto" w:fill="FFFFFF"/>
         </w:rPr>
-        <w:lastRenderedPageBreak/>
-        <w:t>3</w:t>
+        <w:t xml:space="preserve">,000,000 men and weigh them. We find that the average </w:t>
       </w:r>
       <w:r>
         <w:rPr>
@@ -3195,7 +3665,7 @@
           <w:szCs w:val="28"/>
           <w:shd w:val="clear" w:color="auto" w:fill="FFFFFF"/>
         </w:rPr>
-        <w:t xml:space="preserve">,000,000 men and weigh them. We find that the average </w:t>
+        <w:t>person</w:t>
       </w:r>
       <w:r>
         <w:rPr>
@@ -3205,7 +3675,7 @@
           <w:szCs w:val="28"/>
           <w:shd w:val="clear" w:color="auto" w:fill="FFFFFF"/>
         </w:rPr>
-        <w:t>person</w:t>
+        <w:t xml:space="preserve"> in our sample weighs 20</w:t>
       </w:r>
       <w:r>
         <w:rPr>
@@ -3215,7 +3685,7 @@
           <w:szCs w:val="28"/>
           <w:shd w:val="clear" w:color="auto" w:fill="FFFFFF"/>
         </w:rPr>
-        <w:t xml:space="preserve"> in our sample weighs 20</w:t>
+        <w:t xml:space="preserve">0 pounds, and the standard deviation of the sample is 30 pounds. </w:t>
       </w:r>
       <w:r>
         <w:rPr>
@@ -3225,8 +3695,9 @@
           <w:szCs w:val="28"/>
           <w:shd w:val="clear" w:color="auto" w:fill="FFFFFF"/>
         </w:rPr>
-        <w:t xml:space="preserve">0 pounds, and the standard deviation of the sample is 30 pounds. </w:t>
-      </w:r>
+        <w:t>Calculate 94%</w:t>
+      </w:r>
+      <w:proofErr w:type="gramStart"/>
       <w:r>
         <w:rPr>
           <w:rFonts w:ascii="Segoe UI" w:hAnsi="Segoe UI" w:cs="Segoe UI"/>
@@ -3235,8 +3706,9 @@
           <w:szCs w:val="28"/>
           <w:shd w:val="clear" w:color="auto" w:fill="FFFFFF"/>
         </w:rPr>
-        <w:t>Calculate 94%,98%,96</w:t>
-      </w:r>
+        <w:t>,98</w:t>
+      </w:r>
+      <w:proofErr w:type="gramEnd"/>
       <w:r>
         <w:rPr>
           <w:rFonts w:ascii="Segoe UI" w:hAnsi="Segoe UI" w:cs="Segoe UI"/>
@@ -3245,7 +3717,112 @@
           <w:szCs w:val="28"/>
           <w:shd w:val="clear" w:color="auto" w:fill="FFFFFF"/>
         </w:rPr>
+        <w:t>%,96</w:t>
+      </w:r>
+      <w:r>
+        <w:rPr>
+          <w:rFonts w:ascii="Segoe UI" w:hAnsi="Segoe UI" w:cs="Segoe UI"/>
+          <w:color w:val="000000"/>
+          <w:sz w:val="28"/>
+          <w:szCs w:val="28"/>
+          <w:shd w:val="clear" w:color="auto" w:fill="FFFFFF"/>
+        </w:rPr>
         <w:t>% confidence interval?</w:t>
+      </w:r>
+    </w:p>
+    <w:p>
+      <w:pPr>
+        <w:rPr>
+          <w:rFonts w:ascii="Segoe UI" w:hAnsi="Segoe UI" w:cs="Segoe UI"/>
+          <w:color w:val="000000"/>
+          <w:sz w:val="28"/>
+          <w:szCs w:val="28"/>
+          <w:shd w:val="clear" w:color="auto" w:fill="FFFFFF"/>
+        </w:rPr>
+      </w:pPr>
+    </w:p>
+    <w:p>
+      <w:pPr>
+        <w:rPr>
+          <w:rFonts w:ascii="Segoe UI" w:hAnsi="Segoe UI" w:cs="Segoe UI"/>
+          <w:b/>
+          <w:color w:val="000000"/>
+          <w:sz w:val="28"/>
+          <w:szCs w:val="28"/>
+          <w:shd w:val="clear" w:color="auto" w:fill="FFFFFF"/>
+        </w:rPr>
+      </w:pPr>
+      <w:proofErr w:type="spellStart"/>
+      <w:r>
+        <w:rPr>
+          <w:rFonts w:ascii="Segoe UI" w:hAnsi="Segoe UI" w:cs="Segoe UI"/>
+          <w:b/>
+          <w:color w:val="000000"/>
+          <w:sz w:val="28"/>
+          <w:szCs w:val="28"/>
+          <w:shd w:val="clear" w:color="auto" w:fill="FFFFFF"/>
+        </w:rPr>
+        <w:t>Ans</w:t>
+      </w:r>
+      <w:proofErr w:type="spellEnd"/>
+      <w:r>
+        <w:rPr>
+          <w:rFonts w:ascii="Segoe UI" w:hAnsi="Segoe UI" w:cs="Segoe UI"/>
+          <w:b/>
+          <w:color w:val="000000"/>
+          <w:sz w:val="28"/>
+          <w:szCs w:val="28"/>
+          <w:shd w:val="clear" w:color="auto" w:fill="FFFFFF"/>
+        </w:rPr>
+        <w:t>: 94% -&gt; 200±1.261</w:t>
+      </w:r>
+    </w:p>
+    <w:p>
+      <w:pPr>
+        <w:rPr>
+          <w:rFonts w:ascii="Segoe UI" w:hAnsi="Segoe UI" w:cs="Segoe UI"/>
+          <w:b/>
+          <w:color w:val="000000"/>
+          <w:sz w:val="28"/>
+          <w:szCs w:val="28"/>
+          <w:shd w:val="clear" w:color="auto" w:fill="FFFFFF"/>
+        </w:rPr>
+      </w:pPr>
+      <w:r>
+        <w:rPr>
+          <w:rFonts w:ascii="Segoe UI" w:hAnsi="Segoe UI" w:cs="Segoe UI"/>
+          <w:b/>
+          <w:color w:val="000000"/>
+          <w:sz w:val="28"/>
+          <w:szCs w:val="28"/>
+          <w:shd w:val="clear" w:color="auto" w:fill="FFFFFF"/>
+        </w:rPr>
+        <w:tab/>
+        <w:t>98% -&gt; 200±1.562</w:t>
+      </w:r>
+    </w:p>
+    <w:p>
+      <w:pPr>
+        <w:ind w:firstLine="720"/>
+        <w:rPr>
+          <w:rFonts w:ascii="Segoe UI" w:hAnsi="Segoe UI" w:cs="Segoe UI"/>
+          <w:b/>
+          <w:color w:val="000000"/>
+          <w:sz w:val="28"/>
+          <w:szCs w:val="28"/>
+          <w:shd w:val="clear" w:color="auto" w:fill="FFFFFF"/>
+        </w:rPr>
+      </w:pPr>
+      <w:r>
+        <w:rPr>
+          <w:rFonts w:ascii="Segoe UI" w:hAnsi="Segoe UI" w:cs="Segoe UI"/>
+          <w:b/>
+          <w:color w:val="000000"/>
+          <w:sz w:val="28"/>
+          <w:szCs w:val="28"/>
+          <w:shd w:val="clear" w:color="auto" w:fill="FFFFFF"/>
+        </w:rPr>
+        <w:t>96% -&gt; 200±1.375</w:t>
       </w:r>
     </w:p>
     <w:p>
@@ -3268,6 +3845,7 @@
         </w:rPr>
         <w:t>Q12</w:t>
       </w:r>
+      <w:proofErr w:type="gramStart"/>
       <w:r>
         <w:rPr>
           <w:b/>
@@ -3285,7 +3863,17 @@
           <w:szCs w:val="27"/>
           <w:shd w:val="clear" w:color="auto" w:fill="FFFFFF"/>
         </w:rPr>
-        <w:t xml:space="preserve">Below are the scores obtained by a student in tests </w:t>
+        <w:t>Below</w:t>
+      </w:r>
+      <w:proofErr w:type="gramEnd"/>
+      <w:r>
+        <w:rPr>
+          <w:color w:val="000000"/>
+          <w:sz w:val="27"/>
+          <w:szCs w:val="27"/>
+          <w:shd w:val="clear" w:color="auto" w:fill="FFFFFF"/>
+        </w:rPr>
+        <w:t xml:space="preserve"> are the scores obtained by a student in tests </w:t>
       </w:r>
     </w:p>
     <w:p>
@@ -3341,7 +3929,38 @@
           <w:szCs w:val="28"/>
           <w:shd w:val="clear" w:color="auto" w:fill="FFFFFF"/>
         </w:rPr>
-        <w:t>Find mean,median,variance,standard deviation</w:t>
+        <w:t xml:space="preserve">Find </w:t>
+      </w:r>
+      <w:proofErr w:type="spellStart"/>
+      <w:r>
+        <w:rPr>
+          <w:color w:val="000000"/>
+          <w:sz w:val="28"/>
+          <w:szCs w:val="28"/>
+          <w:shd w:val="clear" w:color="auto" w:fill="FFFFFF"/>
+        </w:rPr>
+        <w:t>mean</w:t>
+      </w:r>
+      <w:proofErr w:type="gramStart"/>
+      <w:r>
+        <w:rPr>
+          <w:color w:val="000000"/>
+          <w:sz w:val="28"/>
+          <w:szCs w:val="28"/>
+          <w:shd w:val="clear" w:color="auto" w:fill="FFFFFF"/>
+        </w:rPr>
+        <w:t>,median,variance,standard</w:t>
+      </w:r>
+      <w:proofErr w:type="spellEnd"/>
+      <w:proofErr w:type="gramEnd"/>
+      <w:r>
+        <w:rPr>
+          <w:color w:val="000000"/>
+          <w:sz w:val="28"/>
+          <w:szCs w:val="28"/>
+          <w:shd w:val="clear" w:color="auto" w:fill="FFFFFF"/>
+        </w:rPr>
+        <w:t xml:space="preserve"> deviation</w:t>
       </w:r>
       <w:r>
         <w:rPr>
@@ -3382,6 +4001,68 @@
     </w:p>
     <w:p>
       <w:pPr>
+        <w:pStyle w:val="ListParagraph"/>
+        <w:rPr>
+          <w:b/>
+          <w:bCs/>
+          <w:sz w:val="28"/>
+          <w:szCs w:val="28"/>
+        </w:rPr>
+      </w:pPr>
+    </w:p>
+    <w:p>
+      <w:pPr>
+        <w:pStyle w:val="ListParagraph"/>
+        <w:rPr>
+          <w:b/>
+          <w:bCs/>
+          <w:sz w:val="28"/>
+          <w:szCs w:val="28"/>
+        </w:rPr>
+      </w:pPr>
+      <w:proofErr w:type="spellStart"/>
+      <w:r>
+        <w:rPr>
+          <w:b/>
+          <w:bCs/>
+          <w:sz w:val="28"/>
+          <w:szCs w:val="28"/>
+        </w:rPr>
+        <w:t>Ans</w:t>
+      </w:r>
+      <w:proofErr w:type="spellEnd"/>
+      <w:r>
+        <w:rPr>
+          <w:b/>
+          <w:bCs/>
+          <w:sz w:val="28"/>
+          <w:szCs w:val="28"/>
+        </w:rPr>
+        <w:t xml:space="preserve">: in </w:t>
+      </w:r>
+      <w:proofErr w:type="spellStart"/>
+      <w:r>
+        <w:rPr>
+          <w:b/>
+          <w:bCs/>
+          <w:sz w:val="28"/>
+          <w:szCs w:val="28"/>
+        </w:rPr>
+        <w:t>Jupyter</w:t>
+      </w:r>
+      <w:proofErr w:type="spellEnd"/>
+      <w:r>
+        <w:rPr>
+          <w:b/>
+          <w:bCs/>
+          <w:sz w:val="28"/>
+          <w:szCs w:val="28"/>
+        </w:rPr>
+        <w:t xml:space="preserve"> note book </w:t>
+      </w:r>
+    </w:p>
+    <w:p>
+      <w:pPr>
         <w:rPr>
           <w:sz w:val="28"/>
           <w:szCs w:val="28"/>
@@ -3409,12 +4090,123 @@
         </w:rPr>
         <w:t xml:space="preserve">) </w:t>
       </w:r>
-      <w:r>
-        <w:rPr>
-          <w:sz w:val="28"/>
-          <w:szCs w:val="28"/>
-        </w:rPr>
-        <w:t>What is the nature of skewness when mean, median of data are equal?</w:t>
+      <w:proofErr w:type="gramStart"/>
+      <w:r>
+        <w:rPr>
+          <w:sz w:val="28"/>
+          <w:szCs w:val="28"/>
+        </w:rPr>
+        <w:t>What</w:t>
+      </w:r>
+      <w:proofErr w:type="gramEnd"/>
+      <w:r>
+        <w:rPr>
+          <w:sz w:val="28"/>
+          <w:szCs w:val="28"/>
+        </w:rPr>
+        <w:t xml:space="preserve"> is the nature of </w:t>
+      </w:r>
+      <w:proofErr w:type="spellStart"/>
+      <w:r>
+        <w:rPr>
+          <w:sz w:val="28"/>
+          <w:szCs w:val="28"/>
+        </w:rPr>
+        <w:t>skewness</w:t>
+      </w:r>
+      <w:proofErr w:type="spellEnd"/>
+      <w:r>
+        <w:rPr>
+          <w:sz w:val="28"/>
+          <w:szCs w:val="28"/>
+        </w:rPr>
+        <w:t xml:space="preserve"> when mean, median of data are equal?</w:t>
+      </w:r>
+    </w:p>
+    <w:p>
+      <w:pPr>
+        <w:rPr>
+          <w:sz w:val="28"/>
+          <w:szCs w:val="28"/>
+        </w:rPr>
+      </w:pPr>
+      <w:proofErr w:type="spellStart"/>
+      <w:r>
+        <w:rPr>
+          <w:sz w:val="28"/>
+          <w:szCs w:val="28"/>
+        </w:rPr>
+        <w:t>Ans</w:t>
+      </w:r>
+      <w:proofErr w:type="spellEnd"/>
+      <w:r>
+        <w:rPr>
+          <w:sz w:val="28"/>
+          <w:szCs w:val="28"/>
+        </w:rPr>
+        <w:t xml:space="preserve">: If </w:t>
+      </w:r>
+      <w:r>
+        <w:rPr>
+          <w:rFonts w:ascii="Helvetica" w:hAnsi="Helvetica" w:cs="Helvetica"/>
+          <w:color w:val="000000"/>
+          <w:sz w:val="25"/>
+          <w:szCs w:val="25"/>
+          <w:shd w:val="clear" w:color="auto" w:fill="FFFFFF"/>
+        </w:rPr>
+        <w:t>mean is equal to the median, the</w:t>
+      </w:r>
+      <w:r>
+        <w:rPr>
+          <w:rFonts w:ascii="Helvetica" w:hAnsi="Helvetica" w:cs="Helvetica"/>
+          <w:color w:val="000000"/>
+          <w:sz w:val="25"/>
+          <w:szCs w:val="25"/>
+          <w:shd w:val="clear" w:color="auto" w:fill="FFFFFF"/>
+        </w:rPr>
+        <w:t xml:space="preserve"> nature of </w:t>
+      </w:r>
+      <w:proofErr w:type="spellStart"/>
+      <w:r>
+        <w:rPr>
+          <w:rFonts w:ascii="Helvetica" w:hAnsi="Helvetica" w:cs="Helvetica"/>
+          <w:color w:val="000000"/>
+          <w:sz w:val="25"/>
+          <w:szCs w:val="25"/>
+          <w:shd w:val="clear" w:color="auto" w:fill="FFFFFF"/>
+        </w:rPr>
+        <w:t>skewness</w:t>
+      </w:r>
+      <w:proofErr w:type="spellEnd"/>
+      <w:r>
+        <w:rPr>
+          <w:rFonts w:ascii="Helvetica" w:hAnsi="Helvetica" w:cs="Helvetica"/>
+          <w:color w:val="000000"/>
+          <w:sz w:val="25"/>
+          <w:szCs w:val="25"/>
+          <w:shd w:val="clear" w:color="auto" w:fill="FFFFFF"/>
+        </w:rPr>
+        <w:t xml:space="preserve"> of</w:t>
+      </w:r>
+      <w:r>
+        <w:rPr>
+          <w:rFonts w:ascii="Helvetica" w:hAnsi="Helvetica" w:cs="Helvetica"/>
+          <w:color w:val="000000"/>
+          <w:sz w:val="25"/>
+          <w:szCs w:val="25"/>
+          <w:shd w:val="clear" w:color="auto" w:fill="FFFFFF"/>
+        </w:rPr>
+        <w:t xml:space="preserve"> distribution is 0</w:t>
+      </w:r>
+      <w:r>
+        <w:rPr>
+          <w:rFonts w:ascii="Helvetica" w:hAnsi="Helvetica" w:cs="Helvetica"/>
+          <w:color w:val="000000"/>
+          <w:sz w:val="25"/>
+          <w:szCs w:val="25"/>
+          <w:shd w:val="clear" w:color="auto" w:fill="FFFFFF"/>
+        </w:rPr>
+        <w:t xml:space="preserve"> or normalized.</w:t>
       </w:r>
     </w:p>
     <w:p>
@@ -3443,7 +4235,86 @@
           <w:sz w:val="28"/>
           <w:szCs w:val="28"/>
         </w:rPr>
-        <w:t>What is the nature of skewness when mean &gt;median ?</w:t>
+        <w:t xml:space="preserve">What is the nature of </w:t>
+      </w:r>
+      <w:proofErr w:type="spellStart"/>
+      <w:r>
+        <w:rPr>
+          <w:sz w:val="28"/>
+          <w:szCs w:val="28"/>
+        </w:rPr>
+        <w:t>skewness</w:t>
+      </w:r>
+      <w:proofErr w:type="spellEnd"/>
+      <w:r>
+        <w:rPr>
+          <w:sz w:val="28"/>
+          <w:szCs w:val="28"/>
+        </w:rPr>
+        <w:t xml:space="preserve"> when mean &gt;</w:t>
+      </w:r>
+      <w:proofErr w:type="gramStart"/>
+      <w:r>
+        <w:rPr>
+          <w:sz w:val="28"/>
+          <w:szCs w:val="28"/>
+        </w:rPr>
+        <w:t>median ?</w:t>
+      </w:r>
+      <w:proofErr w:type="gramEnd"/>
+    </w:p>
+    <w:p>
+      <w:pPr>
+        <w:rPr>
+          <w:sz w:val="28"/>
+          <w:szCs w:val="28"/>
+        </w:rPr>
+      </w:pPr>
+      <w:proofErr w:type="spellStart"/>
+      <w:r>
+        <w:rPr>
+          <w:sz w:val="28"/>
+          <w:szCs w:val="28"/>
+        </w:rPr>
+        <w:t>Ans</w:t>
+      </w:r>
+      <w:proofErr w:type="spellEnd"/>
+      <w:r>
+        <w:rPr>
+          <w:sz w:val="28"/>
+          <w:szCs w:val="28"/>
+        </w:rPr>
+        <w:t xml:space="preserve">: </w:t>
+      </w:r>
+      <w:r>
+        <w:rPr>
+          <w:rFonts w:ascii="Helvetica" w:hAnsi="Helvetica" w:cs="Helvetica"/>
+          <w:color w:val="000000"/>
+          <w:sz w:val="25"/>
+          <w:szCs w:val="25"/>
+          <w:shd w:val="clear" w:color="auto" w:fill="FFFFFF"/>
+        </w:rPr>
+        <w:t>If the mean is greater than the median, the distribution is positively</w:t>
+      </w:r>
+      <w:r>
+        <w:rPr>
+          <w:rFonts w:ascii="Helvetica" w:hAnsi="Helvetica" w:cs="Helvetica"/>
+          <w:color w:val="000000"/>
+          <w:sz w:val="25"/>
+          <w:szCs w:val="25"/>
+          <w:shd w:val="clear" w:color="auto" w:fill="FFFFFF"/>
+        </w:rPr>
+        <w:t xml:space="preserve"> or right</w:t>
+      </w:r>
+      <w:r>
+        <w:rPr>
+          <w:rFonts w:ascii="Helvetica" w:hAnsi="Helvetica" w:cs="Helvetica"/>
+          <w:color w:val="000000"/>
+          <w:sz w:val="25"/>
+          <w:szCs w:val="25"/>
+          <w:shd w:val="clear" w:color="auto" w:fill="FFFFFF"/>
+        </w:rPr>
+        <w:t xml:space="preserve"> skewed</w:t>
       </w:r>
     </w:p>
     <w:p>
@@ -3465,7 +4336,94 @@
           <w:sz w:val="28"/>
           <w:szCs w:val="28"/>
         </w:rPr>
-        <w:t>) What is the nature of skewness when median &gt; mean?</w:t>
+        <w:t xml:space="preserve">) </w:t>
+      </w:r>
+      <w:proofErr w:type="gramStart"/>
+      <w:r>
+        <w:rPr>
+          <w:sz w:val="28"/>
+          <w:szCs w:val="28"/>
+        </w:rPr>
+        <w:t>What</w:t>
+      </w:r>
+      <w:proofErr w:type="gramEnd"/>
+      <w:r>
+        <w:rPr>
+          <w:sz w:val="28"/>
+          <w:szCs w:val="28"/>
+        </w:rPr>
+        <w:t xml:space="preserve"> is the nature of </w:t>
+      </w:r>
+      <w:proofErr w:type="spellStart"/>
+      <w:r>
+        <w:rPr>
+          <w:sz w:val="28"/>
+          <w:szCs w:val="28"/>
+        </w:rPr>
+        <w:t>skewness</w:t>
+      </w:r>
+      <w:proofErr w:type="spellEnd"/>
+      <w:r>
+        <w:rPr>
+          <w:sz w:val="28"/>
+          <w:szCs w:val="28"/>
+        </w:rPr>
+        <w:t xml:space="preserve"> when median &gt; mean?</w:t>
+      </w:r>
+    </w:p>
+    <w:p>
+      <w:pPr>
+        <w:rPr>
+          <w:sz w:val="28"/>
+          <w:szCs w:val="28"/>
+        </w:rPr>
+      </w:pPr>
+      <w:proofErr w:type="spellStart"/>
+      <w:r>
+        <w:rPr>
+          <w:sz w:val="28"/>
+          <w:szCs w:val="28"/>
+        </w:rPr>
+        <w:lastRenderedPageBreak/>
+        <w:t>Ans</w:t>
+      </w:r>
+      <w:proofErr w:type="spellEnd"/>
+      <w:r>
+        <w:rPr>
+          <w:sz w:val="28"/>
+          <w:szCs w:val="28"/>
+        </w:rPr>
+        <w:t xml:space="preserve">: </w:t>
+      </w:r>
+      <w:r>
+        <w:rPr>
+          <w:rFonts w:ascii="Helvetica" w:hAnsi="Helvetica" w:cs="Helvetica"/>
+          <w:color w:val="000000"/>
+          <w:sz w:val="25"/>
+          <w:szCs w:val="25"/>
+          <w:shd w:val="clear" w:color="auto" w:fill="FFFFFF"/>
+        </w:rPr>
+        <w:t>If the median is greater than the mean, the distribution is negatively</w:t>
+      </w:r>
+      <w:r>
+        <w:rPr>
+          <w:rFonts w:ascii="Helvetica" w:hAnsi="Helvetica" w:cs="Helvetica"/>
+          <w:color w:val="000000"/>
+          <w:sz w:val="25"/>
+          <w:szCs w:val="25"/>
+          <w:shd w:val="clear" w:color="auto" w:fill="FFFFFF"/>
+        </w:rPr>
+        <w:t xml:space="preserve"> or left</w:t>
+      </w:r>
+      <w:r>
+        <w:rPr>
+          <w:rFonts w:ascii="Helvetica" w:hAnsi="Helvetica" w:cs="Helvetica"/>
+          <w:color w:val="000000"/>
+          <w:sz w:val="25"/>
+          <w:szCs w:val="25"/>
+          <w:shd w:val="clear" w:color="auto" w:fill="FFFFFF"/>
+        </w:rPr>
+        <w:t xml:space="preserve"> skewed.</w:t>
       </w:r>
     </w:p>
     <w:p>
@@ -3508,8 +4466,67 @@
           <w:sz w:val="28"/>
           <w:szCs w:val="28"/>
         </w:rPr>
+        <w:t xml:space="preserve"> </w:t>
+      </w:r>
+      <w:proofErr w:type="gramStart"/>
+      <w:r>
+        <w:rPr>
+          <w:sz w:val="28"/>
+          <w:szCs w:val="28"/>
+        </w:rPr>
         <w:t>data ?</w:t>
       </w:r>
+      <w:proofErr w:type="gramEnd"/>
+    </w:p>
+    <w:p>
+      <w:pPr>
+        <w:rPr>
+          <w:sz w:val="28"/>
+          <w:szCs w:val="28"/>
+        </w:rPr>
+      </w:pPr>
+      <w:proofErr w:type="spellStart"/>
+      <w:r>
+        <w:rPr>
+          <w:sz w:val="28"/>
+          <w:szCs w:val="28"/>
+        </w:rPr>
+        <w:t>Ans</w:t>
+      </w:r>
+      <w:proofErr w:type="spellEnd"/>
+      <w:r>
+        <w:rPr>
+          <w:sz w:val="28"/>
+          <w:szCs w:val="28"/>
+        </w:rPr>
+        <w:t xml:space="preserve">: </w:t>
+      </w:r>
+      <w:r>
+        <w:rPr>
+          <w:rFonts w:ascii="Arial" w:hAnsi="Arial" w:cs="Arial"/>
+          <w:color w:val="202124"/>
+          <w:shd w:val="clear" w:color="auto" w:fill="FFFFFF"/>
+        </w:rPr>
+        <w:t>Positive values of kurtosis indicate that </w:t>
+      </w:r>
+      <w:r>
+        <w:rPr>
+          <w:rFonts w:ascii="Arial" w:hAnsi="Arial" w:cs="Arial"/>
+          <w:b/>
+          <w:bCs/>
+          <w:color w:val="202124"/>
+          <w:shd w:val="clear" w:color="auto" w:fill="FFFFFF"/>
+        </w:rPr>
+        <w:t>distribution is peaked and possesses thick tails</w:t>
+      </w:r>
+      <w:r>
+        <w:rPr>
+          <w:rFonts w:ascii="Arial" w:hAnsi="Arial" w:cs="Arial"/>
+          <w:color w:val="202124"/>
+          <w:shd w:val="clear" w:color="auto" w:fill="FFFFFF"/>
+        </w:rPr>
+        <w:t>.</w:t>
+      </w:r>
     </w:p>
     <w:p>
       <w:pPr>
@@ -3530,7 +4547,23 @@
           <w:sz w:val="28"/>
           <w:szCs w:val="28"/>
         </w:rPr>
-        <w:t xml:space="preserve">) What does negative kurtosis value indicates for </w:t>
+        <w:t xml:space="preserve">) </w:t>
+      </w:r>
+      <w:proofErr w:type="gramStart"/>
+      <w:r>
+        <w:rPr>
+          <w:sz w:val="28"/>
+          <w:szCs w:val="28"/>
+        </w:rPr>
+        <w:t>What</w:t>
+      </w:r>
+      <w:proofErr w:type="gramEnd"/>
+      <w:r>
+        <w:rPr>
+          <w:sz w:val="28"/>
+          <w:szCs w:val="28"/>
+        </w:rPr>
+        <w:t xml:space="preserve"> does negative kurtosis value indicates for </w:t>
       </w:r>
       <w:r>
         <w:rPr>
@@ -3554,6 +4587,49 @@
           <w:szCs w:val="28"/>
         </w:rPr>
       </w:pPr>
+      <w:proofErr w:type="spellStart"/>
+      <w:r>
+        <w:rPr>
+          <w:sz w:val="28"/>
+          <w:szCs w:val="28"/>
+        </w:rPr>
+        <w:t>Ans</w:t>
+      </w:r>
+      <w:proofErr w:type="spellEnd"/>
+      <w:r>
+        <w:rPr>
+          <w:sz w:val="28"/>
+          <w:szCs w:val="28"/>
+        </w:rPr>
+        <w:t xml:space="preserve">: </w:t>
+      </w:r>
+      <w:r>
+        <w:rPr>
+          <w:rFonts w:ascii="Arial" w:hAnsi="Arial" w:cs="Arial"/>
+          <w:color w:val="202124"/>
+          <w:shd w:val="clear" w:color="auto" w:fill="FFFFFF"/>
+        </w:rPr>
+        <w:t>A distribution with a negative kurtosis value indicates that </w:t>
+      </w:r>
+      <w:r>
+        <w:rPr>
+          <w:rFonts w:ascii="Arial" w:hAnsi="Arial" w:cs="Arial"/>
+          <w:b/>
+          <w:bCs/>
+          <w:color w:val="202124"/>
+          <w:shd w:val="clear" w:color="auto" w:fill="FFFFFF"/>
+        </w:rPr>
+        <w:t>the distribution has lighter tails than the normal distribution</w:t>
+      </w:r>
+    </w:p>
+    <w:p>
+      <w:pPr>
+        <w:rPr>
+          <w:sz w:val="28"/>
+          <w:szCs w:val="28"/>
+        </w:rPr>
+      </w:pPr>
+      <w:proofErr w:type="gramStart"/>
       <w:r>
         <w:rPr>
           <w:sz w:val="28"/>
@@ -3573,8 +4649,25 @@
           <w:sz w:val="28"/>
           <w:szCs w:val="28"/>
         </w:rPr>
-        <w:t>Answer the below questions using the below boxplot visualization.</w:t>
-      </w:r>
+        <w:t xml:space="preserve">Answer the below questions using the below </w:t>
+      </w:r>
+      <w:proofErr w:type="spellStart"/>
+      <w:r>
+        <w:rPr>
+          <w:sz w:val="28"/>
+          <w:szCs w:val="28"/>
+        </w:rPr>
+        <w:t>boxplot</w:t>
+      </w:r>
+      <w:proofErr w:type="spellEnd"/>
+      <w:r>
+        <w:rPr>
+          <w:sz w:val="28"/>
+          <w:szCs w:val="28"/>
+        </w:rPr>
+        <w:t xml:space="preserve"> visualization.</w:t>
+      </w:r>
+      <w:proofErr w:type="gramEnd"/>
     </w:p>
     <w:p>
       <w:pPr>
@@ -3617,12 +4710,98 @@
           <w:szCs w:val="28"/>
         </w:rPr>
       </w:pPr>
-      <w:r>
-        <w:rPr>
-          <w:sz w:val="28"/>
-          <w:szCs w:val="28"/>
-        </w:rPr>
-        <w:t>What is nature of skewness of the data?</w:t>
+      <w:proofErr w:type="spellStart"/>
+      <w:r>
+        <w:rPr>
+          <w:rFonts w:ascii="Arial" w:hAnsi="Arial" w:cs="Arial"/>
+          <w:color w:val="212529"/>
+          <w:shd w:val="clear" w:color="auto" w:fill="FFFFFF"/>
+        </w:rPr>
+        <w:t>Ans</w:t>
+      </w:r>
+      <w:proofErr w:type="spellEnd"/>
+      <w:r>
+        <w:rPr>
+          <w:rFonts w:ascii="Arial" w:hAnsi="Arial" w:cs="Arial"/>
+          <w:color w:val="212529"/>
+          <w:shd w:val="clear" w:color="auto" w:fill="FFFFFF"/>
+        </w:rPr>
+        <w:t xml:space="preserve"> = </w:t>
+      </w:r>
+      <w:proofErr w:type="gramStart"/>
+      <w:r>
+        <w:rPr>
+          <w:rFonts w:ascii="Arial" w:hAnsi="Arial" w:cs="Arial"/>
+          <w:color w:val="212529"/>
+          <w:shd w:val="clear" w:color="auto" w:fill="FFFFFF"/>
+        </w:rPr>
+        <w:t>The</w:t>
+      </w:r>
+      <w:proofErr w:type="gramEnd"/>
+      <w:r>
+        <w:rPr>
+          <w:rFonts w:ascii="Arial" w:hAnsi="Arial" w:cs="Arial"/>
+          <w:color w:val="212529"/>
+          <w:shd w:val="clear" w:color="auto" w:fill="FFFFFF"/>
+        </w:rPr>
+        <w:t xml:space="preserve"> data is distributed in De-assigned format.</w:t>
+      </w:r>
+    </w:p>
+    <w:p>
+      <w:pPr>
+        <w:rPr>
+          <w:sz w:val="28"/>
+          <w:szCs w:val="28"/>
+        </w:rPr>
+      </w:pPr>
+      <w:r>
+        <w:rPr>
+          <w:sz w:val="28"/>
+          <w:szCs w:val="28"/>
+        </w:rPr>
+        <w:t xml:space="preserve">What is nature of </w:t>
+      </w:r>
+      <w:proofErr w:type="spellStart"/>
+      <w:r>
+        <w:rPr>
+          <w:sz w:val="28"/>
+          <w:szCs w:val="28"/>
+        </w:rPr>
+        <w:t>skewness</w:t>
+      </w:r>
+      <w:proofErr w:type="spellEnd"/>
+      <w:r>
+        <w:rPr>
+          <w:sz w:val="28"/>
+          <w:szCs w:val="28"/>
+        </w:rPr>
+        <w:t xml:space="preserve"> of the data?</w:t>
+      </w:r>
+    </w:p>
+    <w:p>
+      <w:pPr>
+        <w:rPr>
+          <w:sz w:val="28"/>
+          <w:szCs w:val="28"/>
+        </w:rPr>
+      </w:pPr>
+      <w:proofErr w:type="spellStart"/>
+      <w:r>
+        <w:rPr>
+          <w:rFonts w:ascii="Arial" w:hAnsi="Arial" w:cs="Arial"/>
+          <w:color w:val="212529"/>
+          <w:shd w:val="clear" w:color="auto" w:fill="FFFFFF"/>
+        </w:rPr>
+        <w:t>Ans</w:t>
+      </w:r>
+      <w:proofErr w:type="spellEnd"/>
+      <w:r>
+        <w:rPr>
+          <w:rFonts w:ascii="Arial" w:hAnsi="Arial" w:cs="Arial"/>
+          <w:color w:val="212529"/>
+          <w:shd w:val="clear" w:color="auto" w:fill="FFFFFF"/>
+        </w:rPr>
+        <w:t xml:space="preserve"> = Left side skewed.</w:t>
       </w:r>
     </w:p>
     <w:p>
@@ -3639,6 +4818,32 @@
         </w:rPr>
         <w:t xml:space="preserve">What will be the IQR of the data (approximately)? </w:t>
       </w:r>
+    </w:p>
+    <w:p>
+      <w:pPr>
+        <w:rPr>
+          <w:sz w:val="28"/>
+          <w:szCs w:val="28"/>
+        </w:rPr>
+      </w:pPr>
+      <w:proofErr w:type="spellStart"/>
+      <w:r>
+        <w:rPr>
+          <w:rFonts w:ascii="Arial" w:hAnsi="Arial" w:cs="Arial"/>
+          <w:color w:val="212529"/>
+          <w:shd w:val="clear" w:color="auto" w:fill="FFFFFF"/>
+        </w:rPr>
+        <w:t>Ans</w:t>
+      </w:r>
+      <w:proofErr w:type="spellEnd"/>
+      <w:r>
+        <w:rPr>
+          <w:rFonts w:ascii="Arial" w:hAnsi="Arial" w:cs="Arial"/>
+          <w:color w:val="212529"/>
+          <w:shd w:val="clear" w:color="auto" w:fill="FFFFFF"/>
+        </w:rPr>
+        <w:t xml:space="preserve"> = Q3-Q1 = 18-10 = 8 is IQR</w:t>
+      </w:r>
       <w:r>
         <w:rPr>
           <w:sz w:val="28"/>
@@ -3697,11 +4902,13 @@
           <w:szCs w:val="28"/>
         </w:rPr>
       </w:pPr>
-      <w:r>
-        <w:rPr>
-          <w:sz w:val="28"/>
-          <w:szCs w:val="28"/>
-        </w:rPr>
+      <w:proofErr w:type="gramStart"/>
+      <w:r>
+        <w:rPr>
+          <w:sz w:val="28"/>
+          <w:szCs w:val="28"/>
+        </w:rPr>
+        <w:lastRenderedPageBreak/>
         <w:t>Q19</w:t>
       </w:r>
       <w:r>
@@ -3709,7 +4916,31 @@
           <w:sz w:val="28"/>
           <w:szCs w:val="28"/>
         </w:rPr>
-        <w:t xml:space="preserve">) Comment on the below Boxplot visualizations? </w:t>
+        <w:t xml:space="preserve">) Comment on the below </w:t>
+      </w:r>
+      <w:proofErr w:type="spellStart"/>
+      <w:r>
+        <w:rPr>
+          <w:sz w:val="28"/>
+          <w:szCs w:val="28"/>
+        </w:rPr>
+        <w:t>Boxplot</w:t>
+      </w:r>
+      <w:proofErr w:type="spellEnd"/>
+      <w:r>
+        <w:rPr>
+          <w:sz w:val="28"/>
+          <w:szCs w:val="28"/>
+        </w:rPr>
+        <w:t xml:space="preserve"> visualizations?</w:t>
+      </w:r>
+      <w:proofErr w:type="gramEnd"/>
+      <w:r>
+        <w:rPr>
+          <w:sz w:val="28"/>
+          <w:szCs w:val="28"/>
+        </w:rPr>
+        <w:t xml:space="preserve"> </w:t>
       </w:r>
     </w:p>
     <w:p>
@@ -3743,7 +4974,39 @@
           <w:sz w:val="28"/>
           <w:szCs w:val="28"/>
         </w:rPr>
-        <w:t>Draw an Inference from the distribution of data for Boxplot 1 with respect Boxplot 2</w:t>
+        <w:t xml:space="preserve">Draw an Inference from the distribution of data for </w:t>
+      </w:r>
+      <w:proofErr w:type="spellStart"/>
+      <w:r>
+        <w:rPr>
+          <w:sz w:val="28"/>
+          <w:szCs w:val="28"/>
+        </w:rPr>
+        <w:t>Boxplot</w:t>
+      </w:r>
+      <w:proofErr w:type="spellEnd"/>
+      <w:r>
+        <w:rPr>
+          <w:sz w:val="28"/>
+          <w:szCs w:val="28"/>
+        </w:rPr>
+        <w:t xml:space="preserve"> 1 with respect </w:t>
+      </w:r>
+      <w:proofErr w:type="spellStart"/>
+      <w:r>
+        <w:rPr>
+          <w:sz w:val="28"/>
+          <w:szCs w:val="28"/>
+        </w:rPr>
+        <w:t>Boxplot</w:t>
+      </w:r>
+      <w:proofErr w:type="spellEnd"/>
+      <w:r>
+        <w:rPr>
+          <w:sz w:val="28"/>
+          <w:szCs w:val="28"/>
+        </w:rPr>
+        <w:t xml:space="preserve"> 2</w:t>
       </w:r>
       <w:r>
         <w:rPr>
@@ -3751,6 +5014,50 @@
           <w:szCs w:val="28"/>
         </w:rPr>
         <w:t>.</w:t>
+      </w:r>
+    </w:p>
+    <w:p>
+      <w:pPr>
+        <w:rPr>
+          <w:sz w:val="28"/>
+          <w:szCs w:val="28"/>
+        </w:rPr>
+      </w:pPr>
+      <w:proofErr w:type="spellStart"/>
+      <w:r>
+        <w:rPr>
+          <w:rFonts w:ascii="Arial" w:hAnsi="Arial" w:cs="Arial"/>
+          <w:color w:val="212529"/>
+          <w:shd w:val="clear" w:color="auto" w:fill="FFFFFF"/>
+        </w:rPr>
+        <w:t>Ans</w:t>
+      </w:r>
+      <w:proofErr w:type="spellEnd"/>
+      <w:r>
+        <w:rPr>
+          <w:rFonts w:ascii="Arial" w:hAnsi="Arial" w:cs="Arial"/>
+          <w:color w:val="212529"/>
+          <w:shd w:val="clear" w:color="auto" w:fill="FFFFFF"/>
+        </w:rPr>
+        <w:t xml:space="preserve"> = The box plot 1 designed with range = </w:t>
+      </w:r>
+      <w:proofErr w:type="gramStart"/>
+      <w:r>
+        <w:rPr>
+          <w:rFonts w:ascii="Arial" w:hAnsi="Arial" w:cs="Arial"/>
+          <w:color w:val="212529"/>
+          <w:shd w:val="clear" w:color="auto" w:fill="FFFFFF"/>
+        </w:rPr>
+        <w:t>3 ,</w:t>
+      </w:r>
+      <w:proofErr w:type="gramEnd"/>
+      <w:r>
+        <w:rPr>
+          <w:rFonts w:ascii="Arial" w:hAnsi="Arial" w:cs="Arial"/>
+          <w:color w:val="212529"/>
+          <w:shd w:val="clear" w:color="auto" w:fill="FFFFFF"/>
+        </w:rPr>
+        <w:t xml:space="preserve"> The second one range is = 1.5</w:t>
       </w:r>
     </w:p>
     <w:p>
@@ -3831,6 +5138,7 @@
         </w:rPr>
         <w:t xml:space="preserve">Calculate the probability of </w:t>
       </w:r>
+      <w:proofErr w:type="gramStart"/>
       <w:r>
         <w:rPr>
           <w:sz w:val="28"/>
@@ -3843,7 +5151,15 @@
           <w:sz w:val="28"/>
           <w:szCs w:val="28"/>
         </w:rPr>
-        <w:t xml:space="preserve"> of</w:t>
+        <w:t xml:space="preserve"> </w:t>
+      </w:r>
+      <w:proofErr w:type="spellStart"/>
+      <w:r>
+        <w:rPr>
+          <w:sz w:val="28"/>
+          <w:szCs w:val="28"/>
+        </w:rPr>
+        <w:t>of</w:t>
       </w:r>
       <w:r>
         <w:rPr>
@@ -3852,6 +5168,8 @@
         </w:rPr>
         <w:t>Cars</w:t>
       </w:r>
+      <w:proofErr w:type="spellEnd"/>
+      <w:proofErr w:type="gramEnd"/>
       <w:r>
         <w:rPr>
           <w:sz w:val="28"/>
@@ -3882,6 +5200,7 @@
         </w:rPr>
         <w:t xml:space="preserve">&lt;- </w:t>
       </w:r>
+      <w:proofErr w:type="spellStart"/>
       <w:r>
         <w:rPr>
           <w:sz w:val="28"/>
@@ -3889,6 +5208,7 @@
         </w:rPr>
         <w:t>Cars$MPG</w:t>
       </w:r>
+      <w:proofErr w:type="spellEnd"/>
     </w:p>
     <w:p>
       <w:pPr>
@@ -4053,6 +5373,70 @@
           <w:szCs w:val="28"/>
         </w:rPr>
       </w:pPr>
+      <w:proofErr w:type="spellStart"/>
+      <w:r>
+        <w:rPr>
+          <w:sz w:val="28"/>
+          <w:szCs w:val="28"/>
+        </w:rPr>
+        <w:t>Ans</w:t>
+      </w:r>
+      <w:proofErr w:type="spellEnd"/>
+      <w:r>
+        <w:rPr>
+          <w:sz w:val="28"/>
+          <w:szCs w:val="28"/>
+        </w:rPr>
+        <w:t>: a) T</w:t>
+      </w:r>
+      <w:r>
+        <w:rPr>
+          <w:sz w:val="28"/>
+          <w:szCs w:val="28"/>
+        </w:rPr>
+        <w:t>here are 33 observations in MPG which is greater than 38.</w:t>
+      </w:r>
+    </w:p>
+    <w:p>
+      <w:pPr>
+        <w:pStyle w:val="ListParagraph"/>
+        <w:numPr>
+          <w:ilvl w:val="0"/>
+          <w:numId w:val="2"/>
+        </w:numPr>
+        <w:rPr>
+          <w:sz w:val="28"/>
+          <w:szCs w:val="28"/>
+        </w:rPr>
+      </w:pPr>
+      <w:r>
+        <w:rPr>
+          <w:sz w:val="28"/>
+          <w:szCs w:val="28"/>
+        </w:rPr>
+        <w:t>T</w:t>
+      </w:r>
+      <w:r>
+        <w:rPr>
+          <w:sz w:val="28"/>
+          <w:szCs w:val="28"/>
+        </w:rPr>
+        <w:t>here</w:t>
+      </w:r>
+      <w:r>
+        <w:rPr>
+          <w:sz w:val="28"/>
+          <w:szCs w:val="28"/>
+        </w:rPr>
+        <w:t xml:space="preserve"> </w:t>
+      </w:r>
+      <w:r>
+        <w:rPr>
+          <w:sz w:val="28"/>
+          <w:szCs w:val="28"/>
+        </w:rPr>
+        <w:t>are 61 observations MPG which is greater than 40.</w:t>
+      </w:r>
     </w:p>
     <w:p>
       <w:pPr>
@@ -4173,6 +5557,96 @@
           <w:szCs w:val="28"/>
         </w:rPr>
       </w:pPr>
+      <w:proofErr w:type="spellStart"/>
+      <w:r>
+        <w:rPr>
+          <w:sz w:val="28"/>
+          <w:szCs w:val="28"/>
+        </w:rPr>
+        <w:t>Ans</w:t>
+      </w:r>
+      <w:proofErr w:type="spellEnd"/>
+      <w:r>
+        <w:rPr>
+          <w:sz w:val="28"/>
+          <w:szCs w:val="28"/>
+        </w:rPr>
+        <w:t xml:space="preserve">: </w:t>
+      </w:r>
+      <w:proofErr w:type="gramStart"/>
+      <w:r>
+        <w:rPr>
+          <w:sz w:val="28"/>
+          <w:szCs w:val="28"/>
+        </w:rPr>
+        <w:t>Yes ,</w:t>
+      </w:r>
+      <w:proofErr w:type="gramEnd"/>
+      <w:r>
+        <w:rPr>
+          <w:sz w:val="28"/>
+          <w:szCs w:val="28"/>
+        </w:rPr>
+        <w:t>,</w:t>
+      </w:r>
+      <w:r>
+        <w:rPr>
+          <w:sz w:val="28"/>
+          <w:szCs w:val="28"/>
+        </w:rPr>
+        <w:t xml:space="preserve"> </w:t>
+      </w:r>
+      <w:r>
+        <w:rPr>
+          <w:sz w:val="28"/>
+          <w:szCs w:val="28"/>
+        </w:rPr>
+        <w:t xml:space="preserve">the </w:t>
+      </w:r>
+      <w:r>
+        <w:rPr>
+          <w:sz w:val="28"/>
+          <w:szCs w:val="28"/>
+        </w:rPr>
+        <w:t>MPG</w:t>
+      </w:r>
+      <w:r>
+        <w:rPr>
+          <w:sz w:val="28"/>
+          <w:szCs w:val="28"/>
+        </w:rPr>
+        <w:t xml:space="preserve"> of </w:t>
+      </w:r>
+      <w:r>
+        <w:rPr>
+          <w:sz w:val="28"/>
+          <w:szCs w:val="28"/>
+        </w:rPr>
+        <w:t>Cars</w:t>
+      </w:r>
+      <w:r>
+        <w:rPr>
+          <w:sz w:val="28"/>
+          <w:szCs w:val="28"/>
+        </w:rPr>
+        <w:t xml:space="preserve"> follows Normal Distribution</w:t>
+      </w:r>
+      <w:r>
+        <w:rPr>
+          <w:sz w:val="28"/>
+          <w:szCs w:val="28"/>
+        </w:rPr>
+        <w:t>.</w:t>
+      </w:r>
+    </w:p>
+    <w:p>
+      <w:pPr>
+        <w:ind w:left="720"/>
+        <w:rPr>
+          <w:sz w:val="28"/>
+          <w:szCs w:val="28"/>
+        </w:rPr>
+      </w:pPr>
     </w:p>
     <w:p>
       <w:pPr>
@@ -4201,7 +5675,23 @@
           <w:sz w:val="28"/>
           <w:szCs w:val="28"/>
         </w:rPr>
-        <w:t xml:space="preserve">Check Whether the Adipose Tissue (AT) and Waist Circumference(Waist)  from wc-at data set  follows Normal Distribution </w:t>
+        <w:t xml:space="preserve">Check Whether the Adipose Tissue (AT) and Waist Circumference(Waist)  from </w:t>
+      </w:r>
+      <w:proofErr w:type="spellStart"/>
+      <w:r>
+        <w:rPr>
+          <w:sz w:val="28"/>
+          <w:szCs w:val="28"/>
+        </w:rPr>
+        <w:t>wc</w:t>
+      </w:r>
+      <w:proofErr w:type="spellEnd"/>
+      <w:r>
+        <w:rPr>
+          <w:sz w:val="28"/>
+          <w:szCs w:val="28"/>
+        </w:rPr>
+        <w:t xml:space="preserve">-at data set  follows Normal Distribution </w:t>
       </w:r>
     </w:p>
     <w:p>
@@ -4249,14 +5739,30 @@
           <w:sz w:val="28"/>
           <w:szCs w:val="28"/>
         </w:rPr>
-        <w:t>) Calculate the Z scores</w:t>
-      </w:r>
-      <w:r>
-        <w:rPr>
-          <w:sz w:val="28"/>
-          <w:szCs w:val="28"/>
-        </w:rPr>
-        <w:t>of  90% confidence interval,94% confidence interval, 6</w:t>
+        <w:t xml:space="preserve">) Calculate the Z </w:t>
+      </w:r>
+      <w:proofErr w:type="spellStart"/>
+      <w:r>
+        <w:rPr>
+          <w:sz w:val="28"/>
+          <w:szCs w:val="28"/>
+        </w:rPr>
+        <w:t>scores</w:t>
+      </w:r>
+      <w:r>
+        <w:rPr>
+          <w:sz w:val="28"/>
+          <w:szCs w:val="28"/>
+        </w:rPr>
+        <w:t>of</w:t>
+      </w:r>
+      <w:proofErr w:type="spellEnd"/>
+      <w:r>
+        <w:rPr>
+          <w:sz w:val="28"/>
+          <w:szCs w:val="28"/>
+        </w:rPr>
+        <w:t xml:space="preserve">  90% confidence interval,94% confidence interval, 6</w:t>
       </w:r>
       <w:r>
         <w:rPr>
@@ -4265,6 +5771,130 @@
         </w:rPr>
         <w:t xml:space="preserve">0% confidence interval </w:t>
       </w:r>
+      <w:r>
+        <w:rPr>
+          <w:sz w:val="28"/>
+          <w:szCs w:val="28"/>
+        </w:rPr>
+        <w:t>.</w:t>
+      </w:r>
+    </w:p>
+    <w:p>
+      <w:pPr>
+        <w:pStyle w:val="ListParagraph"/>
+        <w:rPr>
+          <w:sz w:val="28"/>
+          <w:szCs w:val="28"/>
+        </w:rPr>
+      </w:pPr>
+    </w:p>
+    <w:p>
+      <w:pPr>
+        <w:pStyle w:val="ListParagraph"/>
+        <w:rPr>
+          <w:sz w:val="28"/>
+          <w:szCs w:val="28"/>
+        </w:rPr>
+      </w:pPr>
+      <w:proofErr w:type="spellStart"/>
+      <w:r>
+        <w:rPr>
+          <w:sz w:val="28"/>
+          <w:szCs w:val="28"/>
+        </w:rPr>
+        <w:t>Ans</w:t>
+      </w:r>
+      <w:proofErr w:type="spellEnd"/>
+      <w:r>
+        <w:rPr>
+          <w:sz w:val="28"/>
+          <w:szCs w:val="28"/>
+        </w:rPr>
+        <w:t>: 90% confidence interval – 1.645</w:t>
+      </w:r>
+    </w:p>
+    <w:p>
+      <w:pPr>
+        <w:pStyle w:val="ListParagraph"/>
+        <w:rPr>
+          <w:sz w:val="28"/>
+          <w:szCs w:val="28"/>
+        </w:rPr>
+      </w:pPr>
+      <w:r>
+        <w:rPr>
+          <w:sz w:val="28"/>
+          <w:szCs w:val="28"/>
+        </w:rPr>
+        <w:t xml:space="preserve">        : 94% confidence interval </w:t>
+      </w:r>
+      <w:r>
+        <w:rPr>
+          <w:sz w:val="28"/>
+          <w:szCs w:val="28"/>
+        </w:rPr>
+        <w:t>– 1.881</w:t>
+      </w:r>
+      <w:r>
+        <w:rPr>
+          <w:sz w:val="28"/>
+          <w:szCs w:val="28"/>
+        </w:rPr>
+        <w:t xml:space="preserve"> </w:t>
+      </w:r>
+      <w:r>
+        <w:rPr>
+          <w:sz w:val="28"/>
+          <w:szCs w:val="28"/>
+        </w:rPr>
+        <w:t xml:space="preserve">  </w:t>
+      </w:r>
+      <w:r>
+        <w:rPr>
+          <w:sz w:val="28"/>
+          <w:szCs w:val="28"/>
+        </w:rPr>
+        <w:t xml:space="preserve">  </w:t>
+      </w:r>
+    </w:p>
+    <w:p>
+      <w:pPr>
+        <w:pStyle w:val="ListParagraph"/>
+        <w:rPr>
+          <w:sz w:val="28"/>
+          <w:szCs w:val="28"/>
+        </w:rPr>
+      </w:pPr>
+      <w:r>
+        <w:rPr>
+          <w:sz w:val="28"/>
+          <w:szCs w:val="28"/>
+        </w:rPr>
+        <w:t xml:space="preserve">        : 6</w:t>
+      </w:r>
+      <w:r>
+        <w:rPr>
+          <w:sz w:val="28"/>
+          <w:szCs w:val="28"/>
+        </w:rPr>
+        <w:t>0% confidence interval</w:t>
+      </w:r>
+      <w:r>
+        <w:rPr>
+          <w:sz w:val="28"/>
+          <w:szCs w:val="28"/>
+        </w:rPr>
+        <w:t xml:space="preserve"> – 0.848</w:t>
+      </w:r>
+    </w:p>
+    <w:p>
+      <w:pPr>
+        <w:pStyle w:val="ListParagraph"/>
+        <w:rPr>
+          <w:sz w:val="28"/>
+          <w:szCs w:val="28"/>
+        </w:rPr>
+      </w:pPr>
     </w:p>
     <w:p>
       <w:pPr>
@@ -4294,6 +5924,308 @@
         </w:rPr>
         <w:t>25</w:t>
       </w:r>
+      <w:r>
+        <w:rPr>
+          <w:sz w:val="28"/>
+          <w:szCs w:val="28"/>
+        </w:rPr>
+        <w:t>.</w:t>
+      </w:r>
+    </w:p>
+    <w:p>
+      <w:pPr>
+        <w:pStyle w:val="ListParagraph"/>
+        <w:rPr>
+          <w:sz w:val="28"/>
+          <w:szCs w:val="28"/>
+        </w:rPr>
+      </w:pPr>
+      <w:proofErr w:type="spellStart"/>
+      <w:r>
+        <w:rPr>
+          <w:sz w:val="28"/>
+          <w:szCs w:val="28"/>
+        </w:rPr>
+        <w:t>Ans</w:t>
+      </w:r>
+      <w:proofErr w:type="spellEnd"/>
+      <w:r>
+        <w:rPr>
+          <w:sz w:val="28"/>
+          <w:szCs w:val="28"/>
+        </w:rPr>
+        <w:t xml:space="preserve">: 95% confidence interval – </w:t>
+      </w:r>
+    </w:p>
+    <w:p>
+      <w:pPr>
+        <w:pStyle w:val="NormalWeb"/>
+        <w:shd w:val="clear" w:color="auto" w:fill="FFFFFF"/>
+        <w:spacing w:before="0" w:beforeAutospacing="0" w:after="109" w:afterAutospacing="0" w:line="326" w:lineRule="atLeast"/>
+        <w:rPr>
+          <w:rFonts w:ascii="Helvetica" w:hAnsi="Helvetica" w:cs="Helvetica"/>
+          <w:color w:val="000000"/>
+          <w:sz w:val="25"/>
+          <w:szCs w:val="25"/>
+        </w:rPr>
+      </w:pPr>
+      <w:r>
+        <w:rPr>
+          <w:rStyle w:val="Strong"/>
+          <w:rFonts w:ascii="Helvetica" w:hAnsi="Helvetica" w:cs="Helvetica"/>
+          <w:color w:val="000000"/>
+          <w:sz w:val="25"/>
+          <w:szCs w:val="25"/>
+        </w:rPr>
+        <w:t>Explanation:</w:t>
+      </w:r>
+    </w:p>
+    <w:p>
+      <w:pPr>
+        <w:pStyle w:val="NormalWeb"/>
+        <w:shd w:val="clear" w:color="auto" w:fill="FFFFFF"/>
+        <w:spacing w:before="0" w:beforeAutospacing="0" w:after="109" w:afterAutospacing="0" w:line="326" w:lineRule="atLeast"/>
+        <w:rPr>
+          <w:rFonts w:ascii="Helvetica" w:hAnsi="Helvetica" w:cs="Helvetica"/>
+          <w:color w:val="000000"/>
+          <w:sz w:val="25"/>
+          <w:szCs w:val="25"/>
+        </w:rPr>
+      </w:pPr>
+      <w:r>
+        <w:rPr>
+          <w:rFonts w:ascii="Helvetica" w:hAnsi="Helvetica" w:cs="Helvetica"/>
+          <w:color w:val="000000"/>
+          <w:sz w:val="25"/>
+          <w:szCs w:val="25"/>
+        </w:rPr>
+        <w:t xml:space="preserve">To compute the 95% confidence interval, start by computing the mean and standard error: M = (2 + 3 + 5 + 6 + 9)/5 = 5. </w:t>
+      </w:r>
+      <w:proofErr w:type="spellStart"/>
+      <w:proofErr w:type="gramStart"/>
+      <w:r>
+        <w:rPr>
+          <w:rFonts w:ascii="Helvetica" w:hAnsi="Helvetica" w:cs="Helvetica"/>
+          <w:color w:val="000000"/>
+          <w:sz w:val="25"/>
+          <w:szCs w:val="25"/>
+        </w:rPr>
+        <w:t>σM</w:t>
+      </w:r>
+      <w:proofErr w:type="spellEnd"/>
+      <w:proofErr w:type="gramEnd"/>
+      <w:r>
+        <w:rPr>
+          <w:rFonts w:ascii="Helvetica" w:hAnsi="Helvetica" w:cs="Helvetica"/>
+          <w:color w:val="000000"/>
+          <w:sz w:val="25"/>
+          <w:szCs w:val="25"/>
+        </w:rPr>
+        <w:t xml:space="preserve"> = = 1.118. Z.95 can be found using the normal distribution calculator and specifying that the shaded area is 0.95 and indicating that you want the area to be between the cutoff points</w:t>
+      </w:r>
+    </w:p>
+    <w:p>
+      <w:pPr>
+        <w:pStyle w:val="NormalWeb"/>
+        <w:shd w:val="clear" w:color="auto" w:fill="FFFFFF"/>
+        <w:spacing w:before="0" w:beforeAutospacing="0" w:after="109" w:afterAutospacing="0" w:line="326" w:lineRule="atLeast"/>
+        <w:rPr>
+          <w:rFonts w:ascii="Helvetica" w:hAnsi="Helvetica" w:cs="Helvetica"/>
+          <w:color w:val="000000"/>
+          <w:sz w:val="25"/>
+          <w:szCs w:val="25"/>
+        </w:rPr>
+      </w:pPr>
+      <w:r>
+        <w:rPr>
+          <w:rFonts w:ascii="Helvetica" w:hAnsi="Helvetica" w:cs="Helvetica"/>
+          <w:color w:val="000000"/>
+          <w:sz w:val="25"/>
+          <w:szCs w:val="25"/>
+        </w:rPr>
+        <w:t>Confidence Level z</w:t>
+      </w:r>
+    </w:p>
+    <w:p>
+      <w:pPr>
+        <w:pStyle w:val="NormalWeb"/>
+        <w:shd w:val="clear" w:color="auto" w:fill="FFFFFF"/>
+        <w:spacing w:before="0" w:beforeAutospacing="0" w:after="109" w:afterAutospacing="0" w:line="326" w:lineRule="atLeast"/>
+        <w:rPr>
+          <w:rFonts w:ascii="Helvetica" w:hAnsi="Helvetica" w:cs="Helvetica"/>
+          <w:color w:val="000000"/>
+          <w:sz w:val="25"/>
+          <w:szCs w:val="25"/>
+        </w:rPr>
+      </w:pPr>
+      <w:r>
+        <w:rPr>
+          <w:rFonts w:ascii="Helvetica" w:hAnsi="Helvetica" w:cs="Helvetica"/>
+          <w:color w:val="000000"/>
+          <w:sz w:val="25"/>
+          <w:szCs w:val="25"/>
+        </w:rPr>
+        <w:t>0.90 1.645</w:t>
+      </w:r>
+    </w:p>
+    <w:p>
+      <w:pPr>
+        <w:pStyle w:val="NormalWeb"/>
+        <w:shd w:val="clear" w:color="auto" w:fill="FFFFFF"/>
+        <w:spacing w:before="0" w:beforeAutospacing="0" w:after="109" w:afterAutospacing="0" w:line="326" w:lineRule="atLeast"/>
+        <w:rPr>
+          <w:rFonts w:ascii="Helvetica" w:hAnsi="Helvetica" w:cs="Helvetica"/>
+          <w:color w:val="000000"/>
+          <w:sz w:val="25"/>
+          <w:szCs w:val="25"/>
+        </w:rPr>
+      </w:pPr>
+      <w:r>
+        <w:rPr>
+          <w:rFonts w:ascii="Helvetica" w:hAnsi="Helvetica" w:cs="Helvetica"/>
+          <w:color w:val="000000"/>
+          <w:sz w:val="25"/>
+          <w:szCs w:val="25"/>
+        </w:rPr>
+        <w:t>0.92 1.75</w:t>
+      </w:r>
+    </w:p>
+    <w:p>
+      <w:pPr>
+        <w:pStyle w:val="NormalWeb"/>
+        <w:shd w:val="clear" w:color="auto" w:fill="FFFFFF"/>
+        <w:spacing w:before="0" w:beforeAutospacing="0" w:after="109" w:afterAutospacing="0" w:line="326" w:lineRule="atLeast"/>
+        <w:rPr>
+          <w:rFonts w:ascii="Helvetica" w:hAnsi="Helvetica" w:cs="Helvetica"/>
+          <w:color w:val="000000"/>
+          <w:sz w:val="25"/>
+          <w:szCs w:val="25"/>
+        </w:rPr>
+      </w:pPr>
+      <w:r>
+        <w:rPr>
+          <w:rFonts w:ascii="Helvetica" w:hAnsi="Helvetica" w:cs="Helvetica"/>
+          <w:color w:val="000000"/>
+          <w:sz w:val="25"/>
+          <w:szCs w:val="25"/>
+        </w:rPr>
+        <w:t>0.95 1.96</w:t>
+      </w:r>
+    </w:p>
+    <w:p>
+      <w:pPr>
+        <w:pStyle w:val="NormalWeb"/>
+        <w:shd w:val="clear" w:color="auto" w:fill="FFFFFF"/>
+        <w:spacing w:before="0" w:beforeAutospacing="0" w:after="109" w:afterAutospacing="0" w:line="326" w:lineRule="atLeast"/>
+        <w:rPr>
+          <w:rFonts w:ascii="Helvetica" w:hAnsi="Helvetica" w:cs="Helvetica"/>
+          <w:color w:val="000000"/>
+          <w:sz w:val="25"/>
+          <w:szCs w:val="25"/>
+        </w:rPr>
+      </w:pPr>
+      <w:r>
+        <w:rPr>
+          <w:rFonts w:ascii="Helvetica" w:hAnsi="Helvetica" w:cs="Helvetica"/>
+          <w:color w:val="000000"/>
+          <w:sz w:val="25"/>
+          <w:szCs w:val="25"/>
+        </w:rPr>
+        <w:t>0.96 2.05</w:t>
+      </w:r>
+    </w:p>
+    <w:p>
+      <w:pPr>
+        <w:pStyle w:val="NormalWeb"/>
+        <w:shd w:val="clear" w:color="auto" w:fill="FFFFFF"/>
+        <w:spacing w:before="0" w:beforeAutospacing="0" w:after="109" w:afterAutospacing="0" w:line="326" w:lineRule="atLeast"/>
+        <w:rPr>
+          <w:rFonts w:ascii="Helvetica" w:hAnsi="Helvetica" w:cs="Helvetica"/>
+          <w:color w:val="000000"/>
+          <w:sz w:val="25"/>
+          <w:szCs w:val="25"/>
+        </w:rPr>
+      </w:pPr>
+      <w:r>
+        <w:rPr>
+          <w:rFonts w:ascii="Helvetica" w:hAnsi="Helvetica" w:cs="Helvetica"/>
+          <w:color w:val="000000"/>
+          <w:sz w:val="25"/>
+          <w:szCs w:val="25"/>
+        </w:rPr>
+        <w:t>With a 90 percent confidence interval, you have a 10 percent chance of being wrong. A 99 percent confidence interval would be wider than a 95 percent confidence interval (for example, plus or minus 4.5 percent instead of 3.5 percent).</w:t>
+      </w:r>
+    </w:p>
+    <w:p>
+      <w:pPr>
+        <w:pStyle w:val="ListParagraph"/>
+        <w:rPr>
+          <w:sz w:val="28"/>
+          <w:szCs w:val="28"/>
+        </w:rPr>
+      </w:pPr>
+    </w:p>
+    <w:p>
+      <w:pPr>
+        <w:pStyle w:val="ListParagraph"/>
+        <w:rPr>
+          <w:sz w:val="28"/>
+          <w:szCs w:val="28"/>
+        </w:rPr>
+      </w:pPr>
+      <w:r>
+        <w:rPr>
+          <w:sz w:val="28"/>
+          <w:szCs w:val="28"/>
+        </w:rPr>
+        <w:t xml:space="preserve">        : 96% confidence interval – </w:t>
+      </w:r>
+    </w:p>
+    <w:p>
+      <w:pPr>
+        <w:pStyle w:val="ListParagraph"/>
+        <w:rPr>
+          <w:sz w:val="28"/>
+          <w:szCs w:val="28"/>
+        </w:rPr>
+      </w:pPr>
+      <w:r>
+        <w:rPr>
+          <w:sz w:val="28"/>
+          <w:szCs w:val="28"/>
+        </w:rPr>
+        <w:t xml:space="preserve">        : 99</w:t>
+      </w:r>
+      <w:r>
+        <w:rPr>
+          <w:sz w:val="28"/>
+          <w:szCs w:val="28"/>
+        </w:rPr>
+        <w:t>% confidence interval</w:t>
+      </w:r>
+      <w:r>
+        <w:rPr>
+          <w:sz w:val="28"/>
+          <w:szCs w:val="28"/>
+        </w:rPr>
+        <w:t xml:space="preserve"> – </w:t>
+      </w:r>
+    </w:p>
+    <w:p>
+      <w:pPr>
+        <w:rPr>
+          <w:sz w:val="28"/>
+          <w:szCs w:val="28"/>
+        </w:rPr>
+      </w:pPr>
+    </w:p>
+    <w:p>
+      <w:pPr>
+        <w:rPr>
+          <w:sz w:val="28"/>
+          <w:szCs w:val="28"/>
+        </w:rPr>
+      </w:pPr>
     </w:p>
     <w:p>
       <w:pPr>
@@ -4312,6 +6244,7 @@
         </w:rPr>
         <w:t xml:space="preserve"> Q 24</w:t>
       </w:r>
+      <w:proofErr w:type="gramStart"/>
       <w:r>
         <w:rPr>
           <w:b/>
@@ -4325,8 +6258,17 @@
           <w:sz w:val="28"/>
           <w:szCs w:val="28"/>
         </w:rPr>
-        <w:t xml:space="preserve">A Government  </w:t>
-      </w:r>
+        <w:t>A</w:t>
+      </w:r>
+      <w:proofErr w:type="gramEnd"/>
+      <w:r>
+        <w:rPr>
+          <w:sz w:val="28"/>
+          <w:szCs w:val="28"/>
+        </w:rPr>
+        <w:t xml:space="preserve"> Government  </w:t>
+      </w:r>
+      <w:proofErr w:type="spellStart"/>
       <w:r>
         <w:rPr>
           <w:sz w:val="28"/>
@@ -4342,8 +6284,9 @@
           <w:szCs w:val="28"/>
           <w:shd w:val="clear" w:color="auto" w:fill="FFFFFF"/>
         </w:rPr>
-        <w:t xml:space="preserve">claims that an average </w:t>
-      </w:r>
+        <w:t>claims</w:t>
+      </w:r>
+      <w:proofErr w:type="spellEnd"/>
       <w:r>
         <w:rPr>
           <w:rFonts w:ascii="Segoe UI" w:hAnsi="Segoe UI" w:cs="Segoe UI"/>
@@ -4352,6 +6295,16 @@
           <w:szCs w:val="28"/>
           <w:shd w:val="clear" w:color="auto" w:fill="FFFFFF"/>
         </w:rPr>
+        <w:t xml:space="preserve"> that an average </w:t>
+      </w:r>
+      <w:r>
+        <w:rPr>
+          <w:rFonts w:ascii="Segoe UI" w:hAnsi="Segoe UI" w:cs="Segoe UI"/>
+          <w:color w:val="000000"/>
+          <w:sz w:val="28"/>
+          <w:szCs w:val="28"/>
+          <w:shd w:val="clear" w:color="auto" w:fill="FFFFFF"/>
+        </w:rPr>
         <w:t xml:space="preserve">light bulb lasts </w:t>
       </w:r>
       <w:r>
@@ -4518,11 +6471,10 @@
           <w:szCs w:val="28"/>
           <w:shd w:val="clear" w:color="auto" w:fill="FFFFFF"/>
         </w:rPr>
-        <w:t xml:space="preserve"> days</w:t>
-      </w:r>
-    </w:p>
-    <w:p>
-      <w:pPr>
+        <w:t xml:space="preserve"> </w:t>
+      </w:r>
+      <w:proofErr w:type="gramStart"/>
+      <w:r>
         <w:rPr>
           <w:rFonts w:ascii="Segoe UI" w:hAnsi="Segoe UI" w:cs="Segoe UI"/>
           <w:color w:val="000000"/>
@@ -4530,8 +6482,12 @@
           <w:szCs w:val="28"/>
           <w:shd w:val="clear" w:color="auto" w:fill="FFFFFF"/>
         </w:rPr>
-      </w:pPr>
-      <w:r>
+        <w:t>days</w:t>
+      </w:r>
+      <w:proofErr w:type="gramEnd"/>
+    </w:p>
+    <w:p>
+      <w:pPr>
         <w:rPr>
           <w:rFonts w:ascii="Segoe UI" w:hAnsi="Segoe UI" w:cs="Segoe UI"/>
           <w:color w:val="000000"/>
@@ -4539,6 +6495,15 @@
           <w:szCs w:val="28"/>
           <w:shd w:val="clear" w:color="auto" w:fill="FFFFFF"/>
         </w:rPr>
+      </w:pPr>
+      <w:r>
+        <w:rPr>
+          <w:rFonts w:ascii="Segoe UI" w:hAnsi="Segoe UI" w:cs="Segoe UI"/>
+          <w:color w:val="000000"/>
+          <w:sz w:val="28"/>
+          <w:szCs w:val="28"/>
+          <w:shd w:val="clear" w:color="auto" w:fill="FFFFFF"/>
+        </w:rPr>
         <w:t xml:space="preserve">Hint: </w:t>
       </w:r>
     </w:p>
@@ -4552,6 +6517,8 @@
           <w:shd w:val="clear" w:color="auto" w:fill="FFFFFF"/>
         </w:rPr>
       </w:pPr>
+      <w:proofErr w:type="spellStart"/>
+      <w:proofErr w:type="gramStart"/>
       <w:r>
         <w:rPr>
           <w:rFonts w:ascii="Segoe UI" w:hAnsi="Segoe UI" w:cs="Segoe UI"/>
@@ -4562,6 +6529,8 @@
         </w:rPr>
         <w:t>rcode</w:t>
       </w:r>
+      <w:proofErr w:type="spellEnd"/>
+      <w:proofErr w:type="gramEnd"/>
       <w:r>
         <w:rPr>
           <w:rFonts w:ascii="Segoe UI" w:hAnsi="Segoe UI" w:cs="Segoe UI"/>
@@ -4582,6 +6551,7 @@
         </w:rPr>
         <w:t>pt(</w:t>
       </w:r>
+      <w:proofErr w:type="spellStart"/>
       <w:r>
         <w:rPr>
           <w:rFonts w:ascii="Segoe UI" w:hAnsi="Segoe UI" w:cs="Segoe UI"/>
@@ -4590,11 +6560,10 @@
           <w:szCs w:val="28"/>
           <w:shd w:val="clear" w:color="auto" w:fill="FFFFFF"/>
         </w:rPr>
-        <w:t xml:space="preserve">tscore,df)  </w:t>
-      </w:r>
-    </w:p>
-    <w:p>
-      <w:pPr>
+        <w:t>tscore,df</w:t>
+      </w:r>
+      <w:proofErr w:type="spellEnd"/>
+      <w:r>
         <w:rPr>
           <w:rFonts w:ascii="Segoe UI" w:hAnsi="Segoe UI" w:cs="Segoe UI"/>
           <w:color w:val="000000"/>
@@ -4602,8 +6571,11 @@
           <w:szCs w:val="28"/>
           <w:shd w:val="clear" w:color="auto" w:fill="FFFFFF"/>
         </w:rPr>
-      </w:pPr>
-      <w:r>
+        <w:t xml:space="preserve">)  </w:t>
+      </w:r>
+    </w:p>
+    <w:p>
+      <w:pPr>
         <w:rPr>
           <w:rFonts w:ascii="Segoe UI" w:hAnsi="Segoe UI" w:cs="Segoe UI"/>
           <w:color w:val="000000"/>
@@ -4611,8 +6583,7 @@
           <w:szCs w:val="28"/>
           <w:shd w:val="clear" w:color="auto" w:fill="FFFFFF"/>
         </w:rPr>
-        <w:t xml:space="preserve"> df </w:t>
-      </w:r>
+      </w:pPr>
       <w:r>
         <w:rPr>
           <w:rFonts w:ascii="Segoe UI" w:hAnsi="Segoe UI" w:cs="Segoe UI"/>
@@ -4621,6 +6592,40 @@
           <w:szCs w:val="28"/>
           <w:shd w:val="clear" w:color="auto" w:fill="FFFFFF"/>
         </w:rPr>
+        <w:t xml:space="preserve"> </w:t>
+      </w:r>
+      <w:proofErr w:type="spellStart"/>
+      <w:proofErr w:type="gramStart"/>
+      <w:r>
+        <w:rPr>
+          <w:rFonts w:ascii="Segoe UI" w:hAnsi="Segoe UI" w:cs="Segoe UI"/>
+          <w:color w:val="000000"/>
+          <w:sz w:val="28"/>
+          <w:szCs w:val="28"/>
+          <w:shd w:val="clear" w:color="auto" w:fill="FFFFFF"/>
+        </w:rPr>
+        <w:t>df</w:t>
+      </w:r>
+      <w:proofErr w:type="spellEnd"/>
+      <w:proofErr w:type="gramEnd"/>
+      <w:r>
+        <w:rPr>
+          <w:rFonts w:ascii="Segoe UI" w:hAnsi="Segoe UI" w:cs="Segoe UI"/>
+          <w:color w:val="000000"/>
+          <w:sz w:val="28"/>
+          <w:szCs w:val="28"/>
+          <w:shd w:val="clear" w:color="auto" w:fill="FFFFFF"/>
+        </w:rPr>
+        <w:t xml:space="preserve"> </w:t>
+      </w:r>
+      <w:r>
+        <w:rPr>
+          <w:rFonts w:ascii="Segoe UI" w:hAnsi="Segoe UI" w:cs="Segoe UI"/>
+          <w:color w:val="000000"/>
+          <w:sz w:val="28"/>
+          <w:szCs w:val="28"/>
+          <w:shd w:val="clear" w:color="auto" w:fill="FFFFFF"/>
+        </w:rPr>
         <w:sym w:font="Wingdings" w:char="F0E0"/>
       </w:r>
       <w:r>
@@ -4632,6 +6637,495 @@
           <w:shd w:val="clear" w:color="auto" w:fill="FFFFFF"/>
         </w:rPr>
         <w:t xml:space="preserve"> degrees of freedom</w:t>
+      </w:r>
+    </w:p>
+    <w:p>
+      <w:pPr>
+        <w:pStyle w:val="NormalWeb"/>
+        <w:shd w:val="clear" w:color="auto" w:fill="FFFFFF"/>
+        <w:spacing w:before="0" w:beforeAutospacing="0" w:after="109" w:afterAutospacing="0" w:line="326" w:lineRule="atLeast"/>
+        <w:rPr>
+          <w:rStyle w:val="Strong"/>
+          <w:rFonts w:asciiTheme="majorHAnsi" w:hAnsiTheme="majorHAnsi" w:cstheme="majorHAnsi"/>
+          <w:color w:val="000000"/>
+        </w:rPr>
+      </w:pPr>
+      <w:proofErr w:type="spellStart"/>
+      <w:r>
+        <w:rPr>
+          <w:rStyle w:val="Strong"/>
+          <w:rFonts w:asciiTheme="majorHAnsi" w:hAnsiTheme="majorHAnsi" w:cstheme="majorHAnsi"/>
+          <w:color w:val="000000"/>
+        </w:rPr>
+        <w:t>Ans</w:t>
+      </w:r>
+      <w:proofErr w:type="spellEnd"/>
+      <w:r>
+        <w:rPr>
+          <w:rStyle w:val="Strong"/>
+          <w:rFonts w:asciiTheme="majorHAnsi" w:hAnsiTheme="majorHAnsi" w:cstheme="majorHAnsi"/>
+          <w:color w:val="000000"/>
+        </w:rPr>
+        <w:t>:</w:t>
+      </w:r>
+    </w:p>
+    <w:p>
+      <w:pPr>
+        <w:pStyle w:val="NormalWeb"/>
+        <w:shd w:val="clear" w:color="auto" w:fill="FFFFFF"/>
+        <w:spacing w:before="0" w:beforeAutospacing="0" w:after="109" w:afterAutospacing="0" w:line="326" w:lineRule="atLeast"/>
+        <w:rPr>
+          <w:rFonts w:asciiTheme="majorHAnsi" w:hAnsiTheme="majorHAnsi" w:cstheme="majorHAnsi"/>
+          <w:color w:val="000000"/>
+        </w:rPr>
+      </w:pPr>
+      <w:r>
+        <w:rPr>
+          <w:rStyle w:val="Strong"/>
+          <w:rFonts w:asciiTheme="majorHAnsi" w:hAnsiTheme="majorHAnsi" w:cstheme="majorHAnsi"/>
+          <w:color w:val="000000"/>
+        </w:rPr>
+        <w:t>Solution:</w:t>
+      </w:r>
+    </w:p>
+    <w:p>
+      <w:pPr>
+        <w:pStyle w:val="NormalWeb"/>
+        <w:shd w:val="clear" w:color="auto" w:fill="FFFFFF"/>
+        <w:spacing w:before="0" w:beforeAutospacing="0" w:after="109" w:afterAutospacing="0" w:line="326" w:lineRule="atLeast"/>
+        <w:rPr>
+          <w:rFonts w:asciiTheme="majorHAnsi" w:hAnsiTheme="majorHAnsi" w:cstheme="majorHAnsi"/>
+          <w:color w:val="000000"/>
+        </w:rPr>
+      </w:pPr>
+      <w:r>
+        <w:rPr>
+          <w:rFonts w:asciiTheme="majorHAnsi" w:hAnsiTheme="majorHAnsi" w:cstheme="majorHAnsi"/>
+          <w:color w:val="000000"/>
+        </w:rPr>
+        <w:t xml:space="preserve">t - </w:t>
+      </w:r>
+      <w:proofErr w:type="gramStart"/>
+      <w:r>
+        <w:rPr>
+          <w:rFonts w:asciiTheme="majorHAnsi" w:hAnsiTheme="majorHAnsi" w:cstheme="majorHAnsi"/>
+          <w:color w:val="000000"/>
+        </w:rPr>
+        <w:t>statistics</w:t>
+      </w:r>
+      <w:proofErr w:type="gramEnd"/>
+      <w:r>
+        <w:rPr>
+          <w:rFonts w:asciiTheme="majorHAnsi" w:hAnsiTheme="majorHAnsi" w:cstheme="majorHAnsi"/>
+          <w:color w:val="000000"/>
+        </w:rPr>
+        <w:t xml:space="preserve"> for the data is given as follows:</w:t>
+      </w:r>
+    </w:p>
+    <w:p>
+      <w:pPr>
+        <w:pStyle w:val="NormalWeb"/>
+        <w:shd w:val="clear" w:color="auto" w:fill="FFFFFF"/>
+        <w:spacing w:before="0" w:beforeAutospacing="0" w:after="109" w:afterAutospacing="0" w:line="326" w:lineRule="atLeast"/>
+        <w:rPr>
+          <w:rFonts w:asciiTheme="majorHAnsi" w:hAnsiTheme="majorHAnsi" w:cstheme="majorHAnsi"/>
+          <w:color w:val="000000"/>
+        </w:rPr>
+      </w:pPr>
+    </w:p>
+    <w:p>
+      <w:pPr>
+        <w:pStyle w:val="NormalWeb"/>
+        <w:shd w:val="clear" w:color="auto" w:fill="FFFFFF"/>
+        <w:spacing w:before="0" w:beforeAutospacing="0" w:after="109" w:afterAutospacing="0" w:line="326" w:lineRule="atLeast"/>
+        <w:rPr>
+          <w:rFonts w:asciiTheme="majorHAnsi" w:hAnsiTheme="majorHAnsi" w:cstheme="majorHAnsi"/>
+          <w:color w:val="000000"/>
+        </w:rPr>
+      </w:pPr>
+      <w:r>
+        <w:rPr>
+          <w:rFonts w:asciiTheme="majorHAnsi" w:hAnsiTheme="majorHAnsi" w:cstheme="majorHAnsi"/>
+          <w:color w:val="000000"/>
+        </w:rPr>
+        <w:t xml:space="preserve">t = </w:t>
+      </w:r>
+      <m:oMath>
+        <m:f>
+          <m:fPr>
+            <m:ctrlPr>
+              <w:rPr>
+                <w:rFonts w:ascii="Cambria Math" w:hAnsiTheme="majorHAnsi" w:cstheme="majorHAnsi"/>
+                <w:color w:val="000000"/>
+              </w:rPr>
+            </m:ctrlPr>
+          </m:fPr>
+          <m:num>
+            <m:r>
+              <m:rPr>
+                <m:sty m:val="p"/>
+              </m:rPr>
+              <w:rPr>
+                <w:rFonts w:ascii="Cambria Math" w:hAnsiTheme="majorHAnsi" w:cstheme="majorHAnsi"/>
+                <w:color w:val="000000"/>
+              </w:rPr>
+              <m:t>x</m:t>
+            </m:r>
+            <m:r>
+              <m:rPr>
+                <m:sty m:val="p"/>
+              </m:rPr>
+              <w:rPr>
+                <w:rFonts w:asciiTheme="majorHAnsi" w:hAnsiTheme="majorHAnsi" w:cstheme="majorHAnsi"/>
+                <w:color w:val="000000"/>
+              </w:rPr>
+              <m:t>-µ</m:t>
+            </m:r>
+          </m:num>
+          <m:den>
+            <m:r>
+              <w:rPr>
+                <w:rFonts w:ascii="Cambria Math" w:hAnsi="Cambria Math" w:cstheme="majorHAnsi"/>
+                <w:color w:val="000000"/>
+              </w:rPr>
+              <m:t>s</m:t>
+            </m:r>
+            <m:r>
+              <w:rPr>
+                <w:rFonts w:ascii="Cambria Math" w:hAnsiTheme="majorHAnsi" w:cstheme="majorHAnsi"/>
+                <w:color w:val="000000"/>
+              </w:rPr>
+              <m:t>/</m:t>
+            </m:r>
+            <m:rad>
+              <m:radPr>
+                <m:degHide m:val="on"/>
+                <m:ctrlPr>
+                  <w:rPr>
+                    <w:rFonts w:ascii="Cambria Math" w:hAnsiTheme="majorHAnsi" w:cstheme="majorHAnsi"/>
+                    <w:color w:val="000000"/>
+                  </w:rPr>
+                </m:ctrlPr>
+              </m:radPr>
+              <m:deg/>
+              <m:e>
+                <m:r>
+                  <m:rPr>
+                    <m:sty m:val="p"/>
+                  </m:rPr>
+                  <w:rPr>
+                    <w:rFonts w:ascii="Cambria Math" w:hAnsiTheme="majorHAnsi" w:cstheme="majorHAnsi"/>
+                    <w:color w:val="000000"/>
+                  </w:rPr>
+                  <m:t>n</m:t>
+                </m:r>
+              </m:e>
+            </m:rad>
+          </m:den>
+        </m:f>
+      </m:oMath>
+    </w:p>
+    <w:p>
+      <w:pPr>
+        <w:pStyle w:val="NormalWeb"/>
+        <w:shd w:val="clear" w:color="auto" w:fill="FFFFFF"/>
+        <w:spacing w:before="0" w:beforeAutospacing="0" w:after="109" w:afterAutospacing="0" w:line="326" w:lineRule="atLeast"/>
+        <w:rPr>
+          <w:rFonts w:asciiTheme="majorHAnsi" w:hAnsiTheme="majorHAnsi" w:cstheme="majorHAnsi"/>
+          <w:color w:val="000000"/>
+        </w:rPr>
+      </w:pPr>
+      <w:r>
+        <w:rPr>
+          <w:rFonts w:asciiTheme="majorHAnsi" w:hAnsiTheme="majorHAnsi" w:cstheme="majorHAnsi"/>
+          <w:color w:val="000000"/>
+        </w:rPr>
+        <w:t xml:space="preserve">x = mean of the sample of bulbs </w:t>
+      </w:r>
+      <w:proofErr w:type="gramStart"/>
+      <w:r>
+        <w:rPr>
+          <w:rFonts w:asciiTheme="majorHAnsi" w:hAnsiTheme="majorHAnsi" w:cstheme="majorHAnsi"/>
+          <w:color w:val="000000"/>
+        </w:rPr>
+        <w:t>=  260</w:t>
+      </w:r>
+      <w:proofErr w:type="gramEnd"/>
+    </w:p>
+    <w:p>
+      <w:pPr>
+        <w:pStyle w:val="NormalWeb"/>
+        <w:shd w:val="clear" w:color="auto" w:fill="FFFFFF"/>
+        <w:spacing w:before="0" w:beforeAutospacing="0" w:after="109" w:afterAutospacing="0" w:line="326" w:lineRule="atLeast"/>
+        <w:rPr>
+          <w:rFonts w:asciiTheme="majorHAnsi" w:hAnsiTheme="majorHAnsi" w:cstheme="majorHAnsi"/>
+          <w:color w:val="000000"/>
+        </w:rPr>
+      </w:pPr>
+      <w:r>
+        <w:rPr>
+          <w:rFonts w:asciiTheme="majorHAnsi" w:hAnsiTheme="majorHAnsi" w:cstheme="majorHAnsi"/>
+          <w:color w:val="000000"/>
+        </w:rPr>
+        <w:t>μ = population mean = 270</w:t>
+      </w:r>
+    </w:p>
+    <w:p>
+      <w:pPr>
+        <w:pStyle w:val="NormalWeb"/>
+        <w:shd w:val="clear" w:color="auto" w:fill="FFFFFF"/>
+        <w:spacing w:before="0" w:beforeAutospacing="0" w:after="109" w:afterAutospacing="0" w:line="326" w:lineRule="atLeast"/>
+        <w:rPr>
+          <w:rFonts w:asciiTheme="majorHAnsi" w:hAnsiTheme="majorHAnsi" w:cstheme="majorHAnsi"/>
+          <w:color w:val="000000"/>
+        </w:rPr>
+      </w:pPr>
+      <w:r>
+        <w:rPr>
+          <w:rFonts w:asciiTheme="majorHAnsi" w:hAnsiTheme="majorHAnsi" w:cstheme="majorHAnsi"/>
+          <w:color w:val="000000"/>
+        </w:rPr>
+        <w:t>s = standard deviation of the sample = 90</w:t>
+      </w:r>
+    </w:p>
+    <w:p>
+      <w:pPr>
+        <w:pStyle w:val="NormalWeb"/>
+        <w:shd w:val="clear" w:color="auto" w:fill="FFFFFF"/>
+        <w:spacing w:before="0" w:beforeAutospacing="0" w:after="109" w:afterAutospacing="0" w:line="326" w:lineRule="atLeast"/>
+        <w:rPr>
+          <w:rFonts w:asciiTheme="majorHAnsi" w:hAnsiTheme="majorHAnsi" w:cstheme="majorHAnsi"/>
+          <w:color w:val="000000"/>
+        </w:rPr>
+      </w:pPr>
+      <w:r>
+        <w:rPr>
+          <w:rFonts w:asciiTheme="majorHAnsi" w:hAnsiTheme="majorHAnsi" w:cstheme="majorHAnsi"/>
+          <w:color w:val="000000"/>
+        </w:rPr>
+        <w:t>n = number of items in the sample = 18</w:t>
+      </w:r>
+    </w:p>
+    <w:p>
+      <w:pPr>
+        <w:pStyle w:val="NormalWeb"/>
+        <w:shd w:val="clear" w:color="auto" w:fill="FFFFFF"/>
+        <w:spacing w:before="0" w:beforeAutospacing="0" w:after="109" w:afterAutospacing="0" w:line="326" w:lineRule="atLeast"/>
+        <w:rPr>
+          <w:rFonts w:asciiTheme="majorHAnsi" w:hAnsiTheme="majorHAnsi" w:cstheme="majorHAnsi"/>
+          <w:color w:val="000000"/>
+          <w:u w:val="single"/>
+        </w:rPr>
+      </w:pPr>
+    </w:p>
+    <w:p>
+      <w:pPr>
+        <w:pStyle w:val="NormalWeb"/>
+        <w:shd w:val="clear" w:color="auto" w:fill="FFFFFF"/>
+        <w:tabs>
+          <w:tab w:val="left" w:pos="937"/>
+        </w:tabs>
+        <w:spacing w:before="0" w:beforeAutospacing="0" w:after="109" w:afterAutospacing="0" w:line="326" w:lineRule="atLeast"/>
+        <w:rPr>
+          <w:rFonts w:asciiTheme="majorHAnsi" w:hAnsiTheme="majorHAnsi" w:cstheme="majorHAnsi"/>
+          <w:color w:val="000000"/>
+        </w:rPr>
+      </w:pPr>
+      <w:r>
+        <w:rPr>
+          <w:rFonts w:asciiTheme="majorHAnsi" w:hAnsiTheme="majorHAnsi" w:cstheme="majorHAnsi"/>
+          <w:color w:val="000000"/>
+        </w:rPr>
+        <w:tab/>
+      </w:r>
+      <m:oMath>
+        <m:r>
+          <w:rPr>
+            <w:rFonts w:ascii="Cambria Math" w:hAnsi="Cambria Math" w:cstheme="majorHAnsi"/>
+            <w:color w:val="000000"/>
+          </w:rPr>
+          <m:t>t</m:t>
+        </m:r>
+        <m:r>
+          <m:rPr>
+            <m:sty m:val="p"/>
+          </m:rPr>
+          <w:rPr>
+            <w:rFonts w:ascii="Cambria Math" w:hAnsiTheme="majorHAnsi" w:cstheme="majorHAnsi"/>
+            <w:color w:val="000000"/>
+          </w:rPr>
+          <m:t>=</m:t>
+        </m:r>
+        <m:f>
+          <m:fPr>
+            <m:ctrlPr>
+              <w:rPr>
+                <w:rFonts w:ascii="Cambria Math" w:hAnsiTheme="majorHAnsi" w:cstheme="majorHAnsi"/>
+                <w:color w:val="000000"/>
+              </w:rPr>
+            </m:ctrlPr>
+          </m:fPr>
+          <m:num>
+            <m:r>
+              <m:rPr>
+                <m:sty m:val="p"/>
+              </m:rPr>
+              <w:rPr>
+                <w:rFonts w:ascii="Cambria Math" w:hAnsiTheme="majorHAnsi" w:cstheme="majorHAnsi"/>
+                <w:color w:val="000000"/>
+              </w:rPr>
+              <m:t>260</m:t>
+            </m:r>
+            <m:r>
+              <m:rPr>
+                <m:sty m:val="p"/>
+              </m:rPr>
+              <w:rPr>
+                <w:rFonts w:asciiTheme="majorHAnsi" w:hAnsiTheme="majorHAnsi" w:cstheme="majorHAnsi"/>
+                <w:color w:val="000000"/>
+              </w:rPr>
+              <m:t>-</m:t>
+            </m:r>
+            <m:r>
+              <m:rPr>
+                <m:sty m:val="p"/>
+              </m:rPr>
+              <w:rPr>
+                <w:rFonts w:ascii="Cambria Math" w:hAnsiTheme="majorHAnsi" w:cstheme="majorHAnsi"/>
+                <w:color w:val="000000"/>
+              </w:rPr>
+              <m:t>270</m:t>
+            </m:r>
+          </m:num>
+          <m:den>
+            <m:r>
+              <w:rPr>
+                <w:rFonts w:ascii="Cambria Math" w:hAnsiTheme="majorHAnsi" w:cstheme="majorHAnsi"/>
+                <w:color w:val="000000"/>
+              </w:rPr>
+              <m:t>90/</m:t>
+            </m:r>
+            <m:rad>
+              <m:radPr>
+                <m:degHide m:val="on"/>
+                <m:ctrlPr>
+                  <w:rPr>
+                    <w:rFonts w:ascii="Cambria Math" w:hAnsiTheme="majorHAnsi" w:cstheme="majorHAnsi"/>
+                    <w:color w:val="000000"/>
+                  </w:rPr>
+                </m:ctrlPr>
+              </m:radPr>
+              <m:deg/>
+              <m:e>
+                <m:r>
+                  <m:rPr>
+                    <m:sty m:val="p"/>
+                  </m:rPr>
+                  <w:rPr>
+                    <w:rFonts w:ascii="Cambria Math" w:hAnsiTheme="majorHAnsi" w:cstheme="majorHAnsi"/>
+                    <w:color w:val="000000"/>
+                  </w:rPr>
+                  <m:t>18</m:t>
+                </m:r>
+              </m:e>
+            </m:rad>
+          </m:den>
+        </m:f>
+      </m:oMath>
+    </w:p>
+    <w:p>
+      <w:pPr>
+        <w:pStyle w:val="NormalWeb"/>
+        <w:shd w:val="clear" w:color="auto" w:fill="FFFFFF"/>
+        <w:spacing w:before="0" w:beforeAutospacing="0" w:after="109" w:afterAutospacing="0" w:line="326" w:lineRule="atLeast"/>
+        <w:rPr>
+          <w:rFonts w:asciiTheme="majorHAnsi" w:hAnsiTheme="majorHAnsi" w:cstheme="majorHAnsi"/>
+          <w:color w:val="000000"/>
+        </w:rPr>
+      </w:pPr>
+    </w:p>
+    <w:p>
+      <w:pPr>
+        <w:pStyle w:val="NormalWeb"/>
+        <w:shd w:val="clear" w:color="auto" w:fill="FFFFFF"/>
+        <w:spacing w:before="0" w:beforeAutospacing="0" w:after="109" w:afterAutospacing="0" w:line="326" w:lineRule="atLeast"/>
+        <w:rPr>
+          <w:rFonts w:asciiTheme="majorHAnsi" w:hAnsiTheme="majorHAnsi" w:cstheme="majorHAnsi"/>
+          <w:color w:val="000000"/>
+        </w:rPr>
+      </w:pPr>
+      <w:r>
+        <w:rPr>
+          <w:rFonts w:asciiTheme="majorHAnsi" w:hAnsiTheme="majorHAnsi" w:cstheme="majorHAnsi"/>
+          <w:color w:val="000000"/>
+        </w:rPr>
+        <w:t>t = - 0.471</w:t>
+      </w:r>
+    </w:p>
+    <w:p>
+      <w:pPr>
+        <w:pStyle w:val="NormalWeb"/>
+        <w:shd w:val="clear" w:color="auto" w:fill="FFFFFF"/>
+        <w:spacing w:before="0" w:beforeAutospacing="0" w:after="109" w:afterAutospacing="0" w:line="326" w:lineRule="atLeast"/>
+        <w:rPr>
+          <w:rFonts w:asciiTheme="majorHAnsi" w:hAnsiTheme="majorHAnsi" w:cstheme="majorHAnsi"/>
+          <w:color w:val="000000"/>
+        </w:rPr>
+      </w:pPr>
+      <w:r>
+        <w:rPr>
+          <w:rFonts w:asciiTheme="majorHAnsi" w:hAnsiTheme="majorHAnsi" w:cstheme="majorHAnsi"/>
+          <w:color w:val="000000"/>
+        </w:rPr>
+        <w:t>For probability calculations, the number of degrees of freedom is n - 1, so here you need the t-distribution with 17 degrees of freedom.</w:t>
+      </w:r>
+    </w:p>
+    <w:p>
+      <w:pPr>
+        <w:pStyle w:val="NormalWeb"/>
+        <w:shd w:val="clear" w:color="auto" w:fill="FFFFFF"/>
+        <w:spacing w:before="0" w:beforeAutospacing="0" w:after="109" w:afterAutospacing="0" w:line="326" w:lineRule="atLeast"/>
+        <w:rPr>
+          <w:rFonts w:asciiTheme="majorHAnsi" w:hAnsiTheme="majorHAnsi" w:cstheme="majorHAnsi"/>
+          <w:color w:val="000000"/>
+        </w:rPr>
+      </w:pPr>
+      <w:r>
+        <w:rPr>
+          <w:rFonts w:asciiTheme="majorHAnsi" w:hAnsiTheme="majorHAnsi" w:cstheme="majorHAnsi"/>
+          <w:color w:val="000000"/>
+        </w:rPr>
+        <w:t>The probability that </w:t>
+      </w:r>
+      <w:r>
+        <w:rPr>
+          <w:rStyle w:val="Strong"/>
+          <w:rFonts w:asciiTheme="majorHAnsi" w:hAnsiTheme="majorHAnsi" w:cstheme="majorHAnsi"/>
+          <w:color w:val="000000"/>
+        </w:rPr>
+        <w:t>t &lt; - 0.471 with 17 degrees of freedom</w:t>
+      </w:r>
+      <w:r>
+        <w:rPr>
+          <w:rFonts w:asciiTheme="majorHAnsi" w:hAnsiTheme="majorHAnsi" w:cstheme="majorHAnsi"/>
+          <w:color w:val="000000"/>
+        </w:rPr>
+        <w:t> assuming the population mean is true, the t-value is less than the t-value obtained With 17 degrees of freedom and a t score of - 0.471, the probability of the bulbs lasting less than 260 days on average of </w:t>
+      </w:r>
+      <w:r>
+        <w:rPr>
+          <w:rStyle w:val="Strong"/>
+          <w:rFonts w:asciiTheme="majorHAnsi" w:hAnsiTheme="majorHAnsi" w:cstheme="majorHAnsi"/>
+          <w:color w:val="000000"/>
+        </w:rPr>
+        <w:t>0.3218</w:t>
+      </w:r>
+      <w:r>
+        <w:rPr>
+          <w:rFonts w:asciiTheme="majorHAnsi" w:hAnsiTheme="majorHAnsi" w:cstheme="majorHAnsi"/>
+          <w:color w:val="000000"/>
+        </w:rPr>
+        <w:t> assuming the mean life of the bulbs is 300 days.</w:t>
       </w:r>
     </w:p>
     <w:p>
@@ -5591,6 +8085,27 @@
       <w:szCs w:val="18"/>
     </w:rPr>
   </w:style>
+  <w:style w:type="character" w:styleId="Strong">
+    <w:name w:val="Strong"/>
+    <w:basedOn w:val="DefaultParagraphFont"/>
+    <w:uiPriority w:val="22"/>
+    <w:qFormat/>
+    <w:rsid w:val="003F3919"/>
+    <w:rPr>
+      <w:b/>
+      <w:bCs/>
+    </w:rPr>
+  </w:style>
+  <w:style w:type="character" w:styleId="PlaceholderText">
+    <w:name w:val="Placeholder Text"/>
+    <w:basedOn w:val="DefaultParagraphFont"/>
+    <w:uiPriority w:val="99"/>
+    <w:semiHidden/>
+    <w:rsid w:val="001A238C"/>
+    <w:rPr>
+      <w:color w:val="808080"/>
+    </w:rPr>
+  </w:style>
 </w:styles>
 </file>
 

</xml_diff>